<commit_message>
Tested app and found new bugs
Added bugs into bug metrics and updated test cases
</commit_message>
<xml_diff>
--- a/Documents/Test Documents/Test Cases/Iteration 5/Iteration 5 Test Case.docx
+++ b/Documents/Test Documents/Test Cases/Iteration 5/Iteration 5 Test Case.docx
@@ -1476,27 +1476,7 @@
                 <w:sz w:val="22"/>
                 <w:szCs w:val="22"/>
               </w:rPr>
-              <w:t xml:space="preserve">1. Log in </w:t>
-            </w:r>
-            <w:proofErr w:type="spellStart"/>
-            <w:r>
-              <w:rPr>
-                <w:rFonts w:ascii="Calibri" w:eastAsia="Times New Roman" w:hAnsi="Calibri" w:cs="Times New Roman"/>
-                <w:color w:val="000000"/>
-                <w:sz w:val="22"/>
-                <w:szCs w:val="22"/>
-              </w:rPr>
-              <w:t>lec</w:t>
-            </w:r>
-            <w:proofErr w:type="spellEnd"/>
-            <w:r>
-              <w:rPr>
-                <w:rFonts w:ascii="Calibri" w:eastAsia="Times New Roman" w:hAnsi="Calibri" w:cs="Times New Roman"/>
-                <w:color w:val="000000"/>
-                <w:sz w:val="22"/>
-                <w:szCs w:val="22"/>
-              </w:rPr>
-              <w:t xml:space="preserve"> portal </w:t>
+              <w:t xml:space="preserve">1. Log in lec portal </w:t>
             </w:r>
             <w:r>
               <w:rPr>
@@ -1782,27 +1762,7 @@
                 <w:sz w:val="22"/>
                 <w:szCs w:val="22"/>
               </w:rPr>
-              <w:t xml:space="preserve">1. Log in </w:t>
-            </w:r>
-            <w:proofErr w:type="spellStart"/>
-            <w:r>
-              <w:rPr>
-                <w:rFonts w:ascii="Calibri" w:eastAsia="Times New Roman" w:hAnsi="Calibri" w:cs="Times New Roman"/>
-                <w:color w:val="000000"/>
-                <w:sz w:val="22"/>
-                <w:szCs w:val="22"/>
-              </w:rPr>
-              <w:t>lec</w:t>
-            </w:r>
-            <w:proofErr w:type="spellEnd"/>
-            <w:r>
-              <w:rPr>
-                <w:rFonts w:ascii="Calibri" w:eastAsia="Times New Roman" w:hAnsi="Calibri" w:cs="Times New Roman"/>
-                <w:color w:val="000000"/>
-                <w:sz w:val="22"/>
-                <w:szCs w:val="22"/>
-              </w:rPr>
-              <w:t xml:space="preserve"> portal </w:t>
+              <w:t xml:space="preserve">1. Log in lec portal </w:t>
             </w:r>
             <w:r>
               <w:rPr>
@@ -2088,27 +2048,7 @@
                 <w:sz w:val="22"/>
                 <w:szCs w:val="22"/>
               </w:rPr>
-              <w:t xml:space="preserve">1. Log in </w:t>
-            </w:r>
-            <w:proofErr w:type="spellStart"/>
-            <w:r>
-              <w:rPr>
-                <w:rFonts w:ascii="Calibri" w:eastAsia="Times New Roman" w:hAnsi="Calibri" w:cs="Times New Roman"/>
-                <w:color w:val="000000"/>
-                <w:sz w:val="22"/>
-                <w:szCs w:val="22"/>
-              </w:rPr>
-              <w:t>lec</w:t>
-            </w:r>
-            <w:proofErr w:type="spellEnd"/>
-            <w:r>
-              <w:rPr>
-                <w:rFonts w:ascii="Calibri" w:eastAsia="Times New Roman" w:hAnsi="Calibri" w:cs="Times New Roman"/>
-                <w:color w:val="000000"/>
-                <w:sz w:val="22"/>
-                <w:szCs w:val="22"/>
-              </w:rPr>
-              <w:t xml:space="preserve"> portal </w:t>
+              <w:t xml:space="preserve">1. Log in lec portal </w:t>
             </w:r>
             <w:r>
               <w:rPr>
@@ -2384,27 +2324,7 @@
                 <w:sz w:val="22"/>
                 <w:szCs w:val="22"/>
               </w:rPr>
-              <w:t xml:space="preserve">1. Log in </w:t>
-            </w:r>
-            <w:proofErr w:type="spellStart"/>
-            <w:r>
-              <w:rPr>
-                <w:rFonts w:ascii="Calibri" w:eastAsia="Times New Roman" w:hAnsi="Calibri" w:cs="Times New Roman"/>
-                <w:color w:val="000000"/>
-                <w:sz w:val="22"/>
-                <w:szCs w:val="22"/>
-              </w:rPr>
-              <w:t>lec</w:t>
-            </w:r>
-            <w:proofErr w:type="spellEnd"/>
-            <w:r>
-              <w:rPr>
-                <w:rFonts w:ascii="Calibri" w:eastAsia="Times New Roman" w:hAnsi="Calibri" w:cs="Times New Roman"/>
-                <w:color w:val="000000"/>
-                <w:sz w:val="22"/>
-                <w:szCs w:val="22"/>
-              </w:rPr>
-              <w:t xml:space="preserve"> portal </w:t>
+              <w:t xml:space="preserve">1. Log in lec portal </w:t>
             </w:r>
             <w:r>
               <w:rPr>
@@ -2682,27 +2602,7 @@
                 <w:sz w:val="22"/>
                 <w:szCs w:val="22"/>
               </w:rPr>
-              <w:t xml:space="preserve">1. Log in </w:t>
-            </w:r>
-            <w:proofErr w:type="spellStart"/>
-            <w:r>
-              <w:rPr>
-                <w:rFonts w:ascii="Calibri" w:eastAsia="Times New Roman" w:hAnsi="Calibri" w:cs="Times New Roman"/>
-                <w:color w:val="000000"/>
-                <w:sz w:val="22"/>
-                <w:szCs w:val="22"/>
-              </w:rPr>
-              <w:t>lec</w:t>
-            </w:r>
-            <w:proofErr w:type="spellEnd"/>
-            <w:r>
-              <w:rPr>
-                <w:rFonts w:ascii="Calibri" w:eastAsia="Times New Roman" w:hAnsi="Calibri" w:cs="Times New Roman"/>
-                <w:color w:val="000000"/>
-                <w:sz w:val="22"/>
-                <w:szCs w:val="22"/>
-              </w:rPr>
-              <w:t xml:space="preserve"> portal </w:t>
+              <w:t xml:space="preserve">1. Log in lec portal </w:t>
             </w:r>
             <w:r>
               <w:rPr>
@@ -2987,27 +2887,7 @@
                 <w:sz w:val="22"/>
                 <w:szCs w:val="22"/>
               </w:rPr>
-              <w:t xml:space="preserve">1. Log in </w:t>
-            </w:r>
-            <w:proofErr w:type="spellStart"/>
-            <w:r>
-              <w:rPr>
-                <w:rFonts w:ascii="Calibri" w:eastAsia="Times New Roman" w:hAnsi="Calibri" w:cs="Times New Roman"/>
-                <w:color w:val="000000"/>
-                <w:sz w:val="22"/>
-                <w:szCs w:val="22"/>
-              </w:rPr>
-              <w:t>lec</w:t>
-            </w:r>
-            <w:proofErr w:type="spellEnd"/>
-            <w:r>
-              <w:rPr>
-                <w:rFonts w:ascii="Calibri" w:eastAsia="Times New Roman" w:hAnsi="Calibri" w:cs="Times New Roman"/>
-                <w:color w:val="000000"/>
-                <w:sz w:val="22"/>
-                <w:szCs w:val="22"/>
-              </w:rPr>
-              <w:t xml:space="preserve"> portal </w:t>
+              <w:t xml:space="preserve">1. Log in lec portal </w:t>
             </w:r>
             <w:r>
               <w:rPr>
@@ -3270,25 +3150,7 @@
                 <w:sz w:val="22"/>
                 <w:szCs w:val="22"/>
               </w:rPr>
-              <w:t xml:space="preserve">1. Log in </w:t>
-            </w:r>
-            <w:proofErr w:type="spellStart"/>
-            <w:r>
-              <w:rPr>
-                <w:rFonts w:ascii="Calibri" w:eastAsia="Times New Roman" w:hAnsi="Calibri" w:cs="Times New Roman"/>
-                <w:sz w:val="22"/>
-                <w:szCs w:val="22"/>
-              </w:rPr>
-              <w:t>lec</w:t>
-            </w:r>
-            <w:proofErr w:type="spellEnd"/>
-            <w:r>
-              <w:rPr>
-                <w:rFonts w:ascii="Calibri" w:eastAsia="Times New Roman" w:hAnsi="Calibri" w:cs="Times New Roman"/>
-                <w:sz w:val="22"/>
-                <w:szCs w:val="22"/>
-              </w:rPr>
-              <w:t xml:space="preserve"> portal</w:t>
+              <w:t>1. Log in lec portal</w:t>
             </w:r>
           </w:p>
           <w:p>
@@ -3452,15 +3314,13 @@
               <w:jc w:val="center"/>
               <w:rPr>
                 <w:rFonts w:ascii="Calibri" w:eastAsia="Times New Roman" w:hAnsi="Calibri" w:cs="Times New Roman"/>
-                <w:color w:val="FF0000"/>
-                <w:sz w:val="22"/>
-                <w:szCs w:val="22"/>
-              </w:rPr>
-            </w:pPr>
-            <w:r>
-              <w:rPr>
-                <w:rFonts w:ascii="Calibri" w:eastAsia="Times New Roman" w:hAnsi="Calibri" w:cs="Times New Roman"/>
-                <w:color w:val="FF0000"/>
+                <w:sz w:val="22"/>
+                <w:szCs w:val="22"/>
+              </w:rPr>
+            </w:pPr>
+            <w:r>
+              <w:rPr>
+                <w:rFonts w:ascii="Calibri" w:eastAsia="Times New Roman" w:hAnsi="Calibri" w:cs="Times New Roman"/>
                 <w:sz w:val="22"/>
                 <w:szCs w:val="22"/>
               </w:rPr>
@@ -3478,15 +3338,13 @@
               <w:cnfStyle w:val="000000000000" w:firstRow="0" w:lastRow="0" w:firstColumn="0" w:lastColumn="0" w:oddVBand="0" w:evenVBand="0" w:oddHBand="0" w:evenHBand="0" w:firstRowFirstColumn="0" w:firstRowLastColumn="0" w:lastRowFirstColumn="0" w:lastRowLastColumn="0"/>
               <w:rPr>
                 <w:rFonts w:ascii="Calibri" w:eastAsia="Times New Roman" w:hAnsi="Calibri" w:cs="Times New Roman"/>
-                <w:color w:val="FF0000"/>
-                <w:sz w:val="22"/>
-                <w:szCs w:val="22"/>
-              </w:rPr>
-            </w:pPr>
-            <w:r>
-              <w:rPr>
-                <w:rFonts w:ascii="Calibri" w:eastAsia="Times New Roman" w:hAnsi="Calibri" w:cs="Times New Roman"/>
-                <w:color w:val="FF0000"/>
+                <w:sz w:val="22"/>
+                <w:szCs w:val="22"/>
+              </w:rPr>
+            </w:pPr>
+            <w:r>
+              <w:rPr>
+                <w:rFonts w:ascii="Calibri" w:eastAsia="Times New Roman" w:hAnsi="Calibri" w:cs="Times New Roman"/>
                 <w:sz w:val="22"/>
                 <w:szCs w:val="22"/>
               </w:rPr>
@@ -3504,15 +3362,13 @@
               <w:cnfStyle w:val="000000000000" w:firstRow="0" w:lastRow="0" w:firstColumn="0" w:lastColumn="0" w:oddVBand="0" w:evenVBand="0" w:oddHBand="0" w:evenHBand="0" w:firstRowFirstColumn="0" w:firstRowLastColumn="0" w:lastRowFirstColumn="0" w:lastRowLastColumn="0"/>
               <w:rPr>
                 <w:rFonts w:ascii="Calibri" w:eastAsia="Times New Roman" w:hAnsi="Calibri" w:cs="Times New Roman"/>
-                <w:color w:val="FF0000"/>
-                <w:sz w:val="22"/>
-                <w:szCs w:val="22"/>
-              </w:rPr>
-            </w:pPr>
-            <w:r>
-              <w:rPr>
-                <w:rFonts w:ascii="Calibri" w:eastAsia="Times New Roman" w:hAnsi="Calibri" w:cs="Times New Roman"/>
-                <w:color w:val="FF0000"/>
+                <w:sz w:val="22"/>
+                <w:szCs w:val="22"/>
+              </w:rPr>
+            </w:pPr>
+            <w:r>
+              <w:rPr>
+                <w:rFonts w:ascii="Calibri" w:eastAsia="Times New Roman" w:hAnsi="Calibri" w:cs="Times New Roman"/>
                 <w:sz w:val="22"/>
                 <w:szCs w:val="22"/>
               </w:rPr>
@@ -3530,15 +3386,13 @@
               <w:cnfStyle w:val="000000000000" w:firstRow="0" w:lastRow="0" w:firstColumn="0" w:lastColumn="0" w:oddVBand="0" w:evenVBand="0" w:oddHBand="0" w:evenHBand="0" w:firstRowFirstColumn="0" w:firstRowLastColumn="0" w:lastRowFirstColumn="0" w:lastRowLastColumn="0"/>
               <w:rPr>
                 <w:rFonts w:ascii="Calibri" w:eastAsia="Times New Roman" w:hAnsi="Calibri" w:cs="Times New Roman"/>
-                <w:color w:val="FF0000"/>
-                <w:sz w:val="22"/>
-                <w:szCs w:val="22"/>
-              </w:rPr>
-            </w:pPr>
-            <w:r>
-              <w:rPr>
-                <w:rFonts w:ascii="Calibri" w:eastAsia="Times New Roman" w:hAnsi="Calibri" w:cs="Times New Roman"/>
-                <w:color w:val="FF0000"/>
+                <w:sz w:val="22"/>
+                <w:szCs w:val="22"/>
+              </w:rPr>
+            </w:pPr>
+            <w:r>
+              <w:rPr>
+                <w:rFonts w:ascii="Calibri" w:eastAsia="Times New Roman" w:hAnsi="Calibri" w:cs="Times New Roman"/>
                 <w:sz w:val="22"/>
                 <w:szCs w:val="22"/>
               </w:rPr>
@@ -3555,39 +3409,17 @@
               <w:cnfStyle w:val="000000000000" w:firstRow="0" w:lastRow="0" w:firstColumn="0" w:lastColumn="0" w:oddVBand="0" w:evenVBand="0" w:oddHBand="0" w:evenHBand="0" w:firstRowFirstColumn="0" w:firstRowLastColumn="0" w:lastRowFirstColumn="0" w:lastRowLastColumn="0"/>
               <w:rPr>
                 <w:rFonts w:ascii="Calibri" w:eastAsia="Times New Roman" w:hAnsi="Calibri" w:cs="Times New Roman"/>
-                <w:color w:val="FF0000"/>
-                <w:sz w:val="22"/>
-                <w:szCs w:val="22"/>
-              </w:rPr>
-            </w:pPr>
-            <w:r>
-              <w:rPr>
-                <w:rFonts w:ascii="Calibri" w:eastAsia="Times New Roman" w:hAnsi="Calibri" w:cs="Times New Roman"/>
-                <w:color w:val="FF0000"/>
-                <w:sz w:val="22"/>
-                <w:szCs w:val="22"/>
-              </w:rPr>
-              <w:t xml:space="preserve">1. Log in </w:t>
-            </w:r>
-            <w:proofErr w:type="spellStart"/>
-            <w:r>
-              <w:rPr>
-                <w:rFonts w:ascii="Calibri" w:eastAsia="Times New Roman" w:hAnsi="Calibri" w:cs="Times New Roman"/>
-                <w:color w:val="FF0000"/>
-                <w:sz w:val="22"/>
-                <w:szCs w:val="22"/>
-              </w:rPr>
-              <w:t>lec</w:t>
-            </w:r>
-            <w:proofErr w:type="spellEnd"/>
-            <w:r>
-              <w:rPr>
-                <w:rFonts w:ascii="Calibri" w:eastAsia="Times New Roman" w:hAnsi="Calibri" w:cs="Times New Roman"/>
-                <w:color w:val="FF0000"/>
-                <w:sz w:val="22"/>
-                <w:szCs w:val="22"/>
-              </w:rPr>
-              <w:t xml:space="preserve"> portal</w:t>
+                <w:sz w:val="22"/>
+                <w:szCs w:val="22"/>
+              </w:rPr>
+            </w:pPr>
+            <w:r>
+              <w:rPr>
+                <w:rFonts w:ascii="Calibri" w:eastAsia="Times New Roman" w:hAnsi="Calibri" w:cs="Times New Roman"/>
+                <w:sz w:val="22"/>
+                <w:szCs w:val="22"/>
+              </w:rPr>
+              <w:t>1. Log in lec portal</w:t>
             </w:r>
           </w:p>
           <w:p>
@@ -3595,15 +3427,13 @@
               <w:cnfStyle w:val="000000000000" w:firstRow="0" w:lastRow="0" w:firstColumn="0" w:lastColumn="0" w:oddVBand="0" w:evenVBand="0" w:oddHBand="0" w:evenHBand="0" w:firstRowFirstColumn="0" w:firstRowLastColumn="0" w:lastRowFirstColumn="0" w:lastRowLastColumn="0"/>
               <w:rPr>
                 <w:rFonts w:ascii="Calibri" w:eastAsia="Times New Roman" w:hAnsi="Calibri" w:cs="Times New Roman"/>
-                <w:color w:val="FF0000"/>
-                <w:sz w:val="22"/>
-                <w:szCs w:val="22"/>
-              </w:rPr>
-            </w:pPr>
-            <w:r>
-              <w:rPr>
-                <w:rFonts w:ascii="Calibri" w:eastAsia="Times New Roman" w:hAnsi="Calibri" w:cs="Times New Roman"/>
-                <w:color w:val="FF0000"/>
+                <w:sz w:val="22"/>
+                <w:szCs w:val="22"/>
+              </w:rPr>
+            </w:pPr>
+            <w:r>
+              <w:rPr>
+                <w:rFonts w:ascii="Calibri" w:eastAsia="Times New Roman" w:hAnsi="Calibri" w:cs="Times New Roman"/>
                 <w:sz w:val="22"/>
                 <w:szCs w:val="22"/>
               </w:rPr>
@@ -3615,15 +3445,13 @@
               <w:cnfStyle w:val="000000000000" w:firstRow="0" w:lastRow="0" w:firstColumn="0" w:lastColumn="0" w:oddVBand="0" w:evenVBand="0" w:oddHBand="0" w:evenHBand="0" w:firstRowFirstColumn="0" w:firstRowLastColumn="0" w:lastRowFirstColumn="0" w:lastRowLastColumn="0"/>
               <w:rPr>
                 <w:rFonts w:ascii="Calibri" w:eastAsia="Times New Roman" w:hAnsi="Calibri" w:cs="Times New Roman"/>
-                <w:color w:val="FF0000"/>
-                <w:sz w:val="22"/>
-                <w:szCs w:val="22"/>
-              </w:rPr>
-            </w:pPr>
-            <w:r>
-              <w:rPr>
-                <w:rFonts w:ascii="Calibri" w:eastAsia="Times New Roman" w:hAnsi="Calibri" w:cs="Times New Roman"/>
-                <w:color w:val="FF0000"/>
+                <w:sz w:val="22"/>
+                <w:szCs w:val="22"/>
+              </w:rPr>
+            </w:pPr>
+            <w:r>
+              <w:rPr>
+                <w:rFonts w:ascii="Calibri" w:eastAsia="Times New Roman" w:hAnsi="Calibri" w:cs="Times New Roman"/>
                 <w:sz w:val="22"/>
                 <w:szCs w:val="22"/>
               </w:rPr>
@@ -3635,15 +3463,13 @@
               <w:cnfStyle w:val="000000000000" w:firstRow="0" w:lastRow="0" w:firstColumn="0" w:lastColumn="0" w:oddVBand="0" w:evenVBand="0" w:oddHBand="0" w:evenHBand="0" w:firstRowFirstColumn="0" w:firstRowLastColumn="0" w:lastRowFirstColumn="0" w:lastRowLastColumn="0"/>
               <w:rPr>
                 <w:rFonts w:ascii="Calibri" w:eastAsia="Times New Roman" w:hAnsi="Calibri" w:cs="Times New Roman"/>
-                <w:color w:val="FF0000"/>
-                <w:sz w:val="22"/>
-                <w:szCs w:val="22"/>
-              </w:rPr>
-            </w:pPr>
-            <w:r>
-              <w:rPr>
-                <w:rFonts w:ascii="Calibri" w:eastAsia="Times New Roman" w:hAnsi="Calibri" w:cs="Times New Roman"/>
-                <w:color w:val="FF0000"/>
+                <w:sz w:val="22"/>
+                <w:szCs w:val="22"/>
+              </w:rPr>
+            </w:pPr>
+            <w:r>
+              <w:rPr>
+                <w:rFonts w:ascii="Calibri" w:eastAsia="Times New Roman" w:hAnsi="Calibri" w:cs="Times New Roman"/>
                 <w:sz w:val="22"/>
                 <w:szCs w:val="22"/>
               </w:rPr>
@@ -3661,15 +3487,13 @@
               <w:cnfStyle w:val="000000000000" w:firstRow="0" w:lastRow="0" w:firstColumn="0" w:lastColumn="0" w:oddVBand="0" w:evenVBand="0" w:oddHBand="0" w:evenHBand="0" w:firstRowFirstColumn="0" w:firstRowLastColumn="0" w:lastRowFirstColumn="0" w:lastRowLastColumn="0"/>
               <w:rPr>
                 <w:rFonts w:ascii="Calibri" w:eastAsia="Times New Roman" w:hAnsi="Calibri" w:cs="Times New Roman"/>
-                <w:color w:val="FF0000"/>
-                <w:sz w:val="22"/>
-                <w:szCs w:val="22"/>
-              </w:rPr>
-            </w:pPr>
-            <w:r>
-              <w:rPr>
-                <w:rFonts w:ascii="Calibri" w:eastAsia="Times New Roman" w:hAnsi="Calibri" w:cs="Times New Roman"/>
-                <w:color w:val="FF0000"/>
+                <w:sz w:val="22"/>
+                <w:szCs w:val="22"/>
+              </w:rPr>
+            </w:pPr>
+            <w:r>
+              <w:rPr>
+                <w:rFonts w:ascii="Calibri" w:eastAsia="Times New Roman" w:hAnsi="Calibri" w:cs="Times New Roman"/>
                 <w:sz w:val="22"/>
                 <w:szCs w:val="22"/>
               </w:rPr>
@@ -3687,19 +3511,17 @@
               <w:cnfStyle w:val="000000000000" w:firstRow="0" w:lastRow="0" w:firstColumn="0" w:lastColumn="0" w:oddVBand="0" w:evenVBand="0" w:oddHBand="0" w:evenHBand="0" w:firstRowFirstColumn="0" w:firstRowLastColumn="0" w:lastRowFirstColumn="0" w:lastRowLastColumn="0"/>
               <w:rPr>
                 <w:rFonts w:ascii="Calibri" w:eastAsia="Times New Roman" w:hAnsi="Calibri" w:cs="Times New Roman"/>
-                <w:color w:val="000000"/>
-                <w:sz w:val="22"/>
-                <w:szCs w:val="22"/>
-              </w:rPr>
-            </w:pPr>
-            <w:r>
-              <w:rPr>
-                <w:rFonts w:ascii="Calibri" w:eastAsia="Times New Roman" w:hAnsi="Calibri" w:cs="Times New Roman"/>
-                <w:color w:val="FF0000"/>
-                <w:sz w:val="22"/>
-                <w:szCs w:val="22"/>
-              </w:rPr>
-              <w:t>Null pointer</w:t>
+                <w:sz w:val="22"/>
+                <w:szCs w:val="22"/>
+              </w:rPr>
+            </w:pPr>
+            <w:r>
+              <w:rPr>
+                <w:rFonts w:ascii="Calibri" w:eastAsia="Times New Roman" w:hAnsi="Calibri" w:cs="Times New Roman"/>
+                <w:sz w:val="22"/>
+                <w:szCs w:val="22"/>
+              </w:rPr>
+              <w:t>Message should be prompted to tell user that no case is activated</w:t>
             </w:r>
           </w:p>
         </w:tc>
@@ -3713,19 +3535,17 @@
               <w:cnfStyle w:val="000000000000" w:firstRow="0" w:lastRow="0" w:firstColumn="0" w:lastColumn="0" w:oddVBand="0" w:evenVBand="0" w:oddHBand="0" w:evenHBand="0" w:firstRowFirstColumn="0" w:firstRowLastColumn="0" w:lastRowFirstColumn="0" w:lastRowLastColumn="0"/>
               <w:rPr>
                 <w:rFonts w:ascii="Calibri" w:eastAsia="Times New Roman" w:hAnsi="Calibri" w:cs="Times New Roman"/>
-                <w:color w:val="000000"/>
-                <w:sz w:val="22"/>
-                <w:szCs w:val="22"/>
-              </w:rPr>
-            </w:pPr>
-            <w:r>
-              <w:rPr>
-                <w:rFonts w:ascii="Calibri" w:eastAsia="Times New Roman" w:hAnsi="Calibri" w:cs="Times New Roman"/>
-                <w:color w:val="FF0000"/>
-                <w:sz w:val="22"/>
-                <w:szCs w:val="22"/>
-              </w:rPr>
-              <w:t>Fail</w:t>
+                <w:sz w:val="22"/>
+                <w:szCs w:val="22"/>
+              </w:rPr>
+            </w:pPr>
+            <w:r>
+              <w:rPr>
+                <w:rFonts w:ascii="Calibri" w:eastAsia="Times New Roman" w:hAnsi="Calibri" w:cs="Times New Roman"/>
+                <w:sz w:val="22"/>
+                <w:szCs w:val="22"/>
+              </w:rPr>
+              <w:t>Pass</w:t>
             </w:r>
           </w:p>
         </w:tc>
@@ -3874,27 +3694,7 @@
                 <w:sz w:val="22"/>
                 <w:szCs w:val="22"/>
               </w:rPr>
-              <w:t xml:space="preserve">1. Log in </w:t>
-            </w:r>
-            <w:proofErr w:type="spellStart"/>
-            <w:r>
-              <w:rPr>
-                <w:rFonts w:ascii="Calibri" w:eastAsia="Times New Roman" w:hAnsi="Calibri" w:cs="Times New Roman"/>
-                <w:color w:val="000000"/>
-                <w:sz w:val="22"/>
-                <w:szCs w:val="22"/>
-              </w:rPr>
-              <w:t>lec</w:t>
-            </w:r>
-            <w:proofErr w:type="spellEnd"/>
-            <w:r>
-              <w:rPr>
-                <w:rFonts w:ascii="Calibri" w:eastAsia="Times New Roman" w:hAnsi="Calibri" w:cs="Times New Roman"/>
-                <w:color w:val="000000"/>
-                <w:sz w:val="22"/>
-                <w:szCs w:val="22"/>
-              </w:rPr>
-              <w:t xml:space="preserve"> portal</w:t>
+              <w:t>1. Log in lec portal</w:t>
             </w:r>
           </w:p>
           <w:p>
@@ -3934,16 +3734,7 @@
                 <w:sz w:val="22"/>
                 <w:szCs w:val="22"/>
               </w:rPr>
-              <w:t xml:space="preserve">4. </w:t>
-            </w:r>
-            <w:r>
-              <w:rPr>
-                <w:rFonts w:ascii="Calibri" w:eastAsia="Times New Roman" w:hAnsi="Calibri" w:cs="Times New Roman"/>
-                <w:color w:val="000000"/>
-                <w:sz w:val="22"/>
-                <w:szCs w:val="22"/>
-              </w:rPr>
-              <w:t>Check how many states are activated</w:t>
+              <w:t>4. Check how many states are activated</w:t>
             </w:r>
           </w:p>
         </w:tc>
@@ -6141,15 +5932,15 @@
               <w:cnfStyle w:val="000000100000" w:firstRow="0" w:lastRow="0" w:firstColumn="0" w:lastColumn="0" w:oddVBand="0" w:evenVBand="0" w:oddHBand="1" w:evenHBand="0" w:firstRowFirstColumn="0" w:firstRowLastColumn="0" w:lastRowFirstColumn="0" w:lastRowLastColumn="0"/>
               <w:rPr>
                 <w:rFonts w:ascii="Calibri" w:eastAsia="Times New Roman" w:hAnsi="Calibri" w:cs="Times New Roman"/>
-                <w:color w:val="000000"/>
-                <w:sz w:val="22"/>
-                <w:szCs w:val="22"/>
-              </w:rPr>
-            </w:pPr>
-            <w:r>
-              <w:rPr>
-                <w:rFonts w:ascii="Calibri" w:eastAsia="Times New Roman" w:hAnsi="Calibri" w:cs="Times New Roman"/>
-                <w:color w:val="000000"/>
+                <w:color w:val="FF0000"/>
+                <w:sz w:val="22"/>
+                <w:szCs w:val="22"/>
+              </w:rPr>
+            </w:pPr>
+            <w:r>
+              <w:rPr>
+                <w:rFonts w:ascii="Calibri" w:eastAsia="Times New Roman" w:hAnsi="Calibri" w:cs="Times New Roman"/>
+                <w:color w:val="FF0000"/>
                 <w:sz w:val="22"/>
                 <w:szCs w:val="22"/>
               </w:rPr>
@@ -6168,15 +5959,15 @@
               <w:cnfStyle w:val="000000100000" w:firstRow="0" w:lastRow="0" w:firstColumn="0" w:lastColumn="0" w:oddVBand="0" w:evenVBand="0" w:oddHBand="1" w:evenHBand="0" w:firstRowFirstColumn="0" w:firstRowLastColumn="0" w:lastRowFirstColumn="0" w:lastRowLastColumn="0"/>
               <w:rPr>
                 <w:rFonts w:ascii="Calibri" w:eastAsia="Times New Roman" w:hAnsi="Calibri" w:cs="Times New Roman"/>
-                <w:color w:val="000000"/>
-                <w:sz w:val="22"/>
-                <w:szCs w:val="22"/>
-              </w:rPr>
-            </w:pPr>
-            <w:r>
-              <w:rPr>
-                <w:rFonts w:ascii="Calibri" w:eastAsia="Times New Roman" w:hAnsi="Calibri" w:cs="Times New Roman"/>
-                <w:color w:val="000000"/>
+                <w:color w:val="FF0000"/>
+                <w:sz w:val="22"/>
+                <w:szCs w:val="22"/>
+              </w:rPr>
+            </w:pPr>
+            <w:r>
+              <w:rPr>
+                <w:rFonts w:ascii="Calibri" w:eastAsia="Times New Roman" w:hAnsi="Calibri" w:cs="Times New Roman"/>
+                <w:color w:val="FF0000"/>
                 <w:sz w:val="22"/>
                 <w:szCs w:val="22"/>
               </w:rPr>
@@ -6195,15 +5986,15 @@
               <w:cnfStyle w:val="000000100000" w:firstRow="0" w:lastRow="0" w:firstColumn="0" w:lastColumn="0" w:oddVBand="0" w:evenVBand="0" w:oddHBand="1" w:evenHBand="0" w:firstRowFirstColumn="0" w:firstRowLastColumn="0" w:lastRowFirstColumn="0" w:lastRowLastColumn="0"/>
               <w:rPr>
                 <w:rFonts w:ascii="Calibri" w:eastAsia="Times New Roman" w:hAnsi="Calibri" w:cs="Times New Roman"/>
-                <w:color w:val="000000"/>
-                <w:sz w:val="22"/>
-                <w:szCs w:val="22"/>
-              </w:rPr>
-            </w:pPr>
-            <w:r>
-              <w:rPr>
-                <w:rFonts w:ascii="Calibri" w:eastAsia="Times New Roman" w:hAnsi="Calibri" w:cs="Times New Roman"/>
-                <w:color w:val="000000"/>
+                <w:color w:val="FF0000"/>
+                <w:sz w:val="22"/>
+                <w:szCs w:val="22"/>
+              </w:rPr>
+            </w:pPr>
+            <w:r>
+              <w:rPr>
+                <w:rFonts w:ascii="Calibri" w:eastAsia="Times New Roman" w:hAnsi="Calibri" w:cs="Times New Roman"/>
+                <w:color w:val="FF0000"/>
                 <w:sz w:val="22"/>
                 <w:szCs w:val="22"/>
               </w:rPr>
@@ -6221,15 +6012,15 @@
               <w:cnfStyle w:val="000000100000" w:firstRow="0" w:lastRow="0" w:firstColumn="0" w:lastColumn="0" w:oddVBand="0" w:evenVBand="0" w:oddHBand="1" w:evenHBand="0" w:firstRowFirstColumn="0" w:firstRowLastColumn="0" w:lastRowFirstColumn="0" w:lastRowLastColumn="0"/>
               <w:rPr>
                 <w:rFonts w:ascii="Calibri" w:eastAsia="Times New Roman" w:hAnsi="Calibri" w:cs="Times New Roman"/>
-                <w:color w:val="000000"/>
-                <w:sz w:val="22"/>
-                <w:szCs w:val="22"/>
-              </w:rPr>
-            </w:pPr>
-            <w:r>
-              <w:rPr>
-                <w:rFonts w:ascii="Calibri" w:eastAsia="Times New Roman" w:hAnsi="Calibri" w:cs="Times New Roman"/>
-                <w:color w:val="000000"/>
+                <w:color w:val="FF0000"/>
+                <w:sz w:val="22"/>
+                <w:szCs w:val="22"/>
+              </w:rPr>
+            </w:pPr>
+            <w:r>
+              <w:rPr>
+                <w:rFonts w:ascii="Calibri" w:eastAsia="Times New Roman" w:hAnsi="Calibri" w:cs="Times New Roman"/>
+                <w:color w:val="FF0000"/>
                 <w:sz w:val="22"/>
                 <w:szCs w:val="22"/>
               </w:rPr>
@@ -6238,7 +6029,7 @@
             <w:r>
               <w:rPr>
                 <w:rFonts w:ascii="Calibri" w:eastAsia="Times New Roman" w:hAnsi="Calibri" w:cs="Times New Roman"/>
-                <w:color w:val="000000"/>
+                <w:color w:val="FF0000"/>
                 <w:sz w:val="22"/>
                 <w:szCs w:val="22"/>
               </w:rPr>
@@ -6248,7 +6039,7 @@
             <w:r>
               <w:rPr>
                 <w:rFonts w:ascii="Calibri" w:eastAsia="Times New Roman" w:hAnsi="Calibri" w:cs="Times New Roman"/>
-                <w:color w:val="000000"/>
+                <w:color w:val="FF0000"/>
                 <w:sz w:val="22"/>
                 <w:szCs w:val="22"/>
               </w:rPr>
@@ -6268,15 +6059,15 @@
               <w:cnfStyle w:val="000000100000" w:firstRow="0" w:lastRow="0" w:firstColumn="0" w:lastColumn="0" w:oddVBand="0" w:evenVBand="0" w:oddHBand="1" w:evenHBand="0" w:firstRowFirstColumn="0" w:firstRowLastColumn="0" w:lastRowFirstColumn="0" w:lastRowLastColumn="0"/>
               <w:rPr>
                 <w:rFonts w:ascii="Calibri" w:eastAsia="Times New Roman" w:hAnsi="Calibri" w:cs="Times New Roman"/>
-                <w:color w:val="000000"/>
-                <w:sz w:val="22"/>
-                <w:szCs w:val="22"/>
-              </w:rPr>
-            </w:pPr>
-            <w:r>
-              <w:rPr>
-                <w:rFonts w:ascii="Calibri" w:eastAsia="Times New Roman" w:hAnsi="Calibri" w:cs="Times New Roman"/>
-                <w:color w:val="000000"/>
+                <w:color w:val="FF0000"/>
+                <w:sz w:val="22"/>
+                <w:szCs w:val="22"/>
+              </w:rPr>
+            </w:pPr>
+            <w:r>
+              <w:rPr>
+                <w:rFonts w:ascii="Calibri" w:eastAsia="Times New Roman" w:hAnsi="Calibri" w:cs="Times New Roman"/>
+                <w:color w:val="FF0000"/>
                 <w:sz w:val="22"/>
                 <w:szCs w:val="22"/>
               </w:rPr>
@@ -6287,54 +6078,52 @@
         <w:tc>
           <w:tcPr>
             <w:tcW w:w="1708" w:type="dxa"/>
-            <w:hideMark/>
-          </w:tcPr>
-          <w:p>
-            <w:pPr>
-              <w:jc w:val="center"/>
-              <w:cnfStyle w:val="000000100000" w:firstRow="0" w:lastRow="0" w:firstColumn="0" w:lastColumn="0" w:oddVBand="0" w:evenVBand="0" w:oddHBand="1" w:evenHBand="0" w:firstRowFirstColumn="0" w:firstRowLastColumn="0" w:lastRowFirstColumn="0" w:lastRowLastColumn="0"/>
-              <w:rPr>
-                <w:rFonts w:ascii="Calibri" w:eastAsia="Times New Roman" w:hAnsi="Calibri" w:cs="Times New Roman"/>
-                <w:color w:val="000000"/>
-                <w:sz w:val="22"/>
-                <w:szCs w:val="22"/>
-              </w:rPr>
-            </w:pPr>
-            <w:r>
-              <w:rPr>
-                <w:rFonts w:ascii="Calibri" w:eastAsia="Times New Roman" w:hAnsi="Calibri" w:cs="Times New Roman"/>
-                <w:color w:val="000000"/>
-                <w:sz w:val="22"/>
-                <w:szCs w:val="22"/>
-              </w:rPr>
-              <w:t>Date and time should be the current time</w:t>
+          </w:tcPr>
+          <w:p>
+            <w:pPr>
+              <w:jc w:val="center"/>
+              <w:cnfStyle w:val="000000100000" w:firstRow="0" w:lastRow="0" w:firstColumn="0" w:lastColumn="0" w:oddVBand="0" w:evenVBand="0" w:oddHBand="1" w:evenHBand="0" w:firstRowFirstColumn="0" w:firstRowLastColumn="0" w:lastRowFirstColumn="0" w:lastRowLastColumn="0"/>
+              <w:rPr>
+                <w:rFonts w:ascii="Calibri" w:eastAsia="Times New Roman" w:hAnsi="Calibri" w:cs="Times New Roman"/>
+                <w:color w:val="FF0000"/>
+                <w:sz w:val="22"/>
+                <w:szCs w:val="22"/>
+              </w:rPr>
+            </w:pPr>
+            <w:r>
+              <w:rPr>
+                <w:rFonts w:ascii="Calibri" w:eastAsia="Times New Roman" w:hAnsi="Calibri" w:cs="Times New Roman"/>
+                <w:color w:val="FF0000"/>
+                <w:sz w:val="22"/>
+                <w:szCs w:val="22"/>
+              </w:rPr>
+              <w:t>Date and time is wrong</w:t>
             </w:r>
           </w:p>
         </w:tc>
         <w:tc>
           <w:tcPr>
             <w:tcW w:w="1169" w:type="dxa"/>
-            <w:hideMark/>
-          </w:tcPr>
-          <w:p>
-            <w:pPr>
-              <w:jc w:val="center"/>
-              <w:cnfStyle w:val="000000100000" w:firstRow="0" w:lastRow="0" w:firstColumn="0" w:lastColumn="0" w:oddVBand="0" w:evenVBand="0" w:oddHBand="1" w:evenHBand="0" w:firstRowFirstColumn="0" w:firstRowLastColumn="0" w:lastRowFirstColumn="0" w:lastRowLastColumn="0"/>
-              <w:rPr>
-                <w:rFonts w:ascii="Calibri" w:eastAsia="Times New Roman" w:hAnsi="Calibri" w:cs="Times New Roman"/>
-                <w:color w:val="000000"/>
-                <w:sz w:val="22"/>
-                <w:szCs w:val="22"/>
-              </w:rPr>
-            </w:pPr>
-            <w:r>
-              <w:rPr>
-                <w:rFonts w:ascii="Calibri" w:eastAsia="Times New Roman" w:hAnsi="Calibri" w:cs="Times New Roman"/>
-                <w:color w:val="000000"/>
-                <w:sz w:val="22"/>
-                <w:szCs w:val="22"/>
-              </w:rPr>
-              <w:t>Pass</w:t>
+          </w:tcPr>
+          <w:p>
+            <w:pPr>
+              <w:jc w:val="center"/>
+              <w:cnfStyle w:val="000000100000" w:firstRow="0" w:lastRow="0" w:firstColumn="0" w:lastColumn="0" w:oddVBand="0" w:evenVBand="0" w:oddHBand="1" w:evenHBand="0" w:firstRowFirstColumn="0" w:firstRowLastColumn="0" w:lastRowFirstColumn="0" w:lastRowLastColumn="0"/>
+              <w:rPr>
+                <w:rFonts w:ascii="Calibri" w:eastAsia="Times New Roman" w:hAnsi="Calibri" w:cs="Times New Roman"/>
+                <w:color w:val="FF0000"/>
+                <w:sz w:val="22"/>
+                <w:szCs w:val="22"/>
+              </w:rPr>
+            </w:pPr>
+            <w:r>
+              <w:rPr>
+                <w:rFonts w:ascii="Calibri" w:eastAsia="Times New Roman" w:hAnsi="Calibri" w:cs="Times New Roman"/>
+                <w:color w:val="FF0000"/>
+                <w:sz w:val="22"/>
+                <w:szCs w:val="22"/>
+              </w:rPr>
+              <w:t>Fail</w:t>
             </w:r>
           </w:p>
         </w:tc>
@@ -8798,15 +8587,15 @@
               <w:cnfStyle w:val="000000100000" w:firstRow="0" w:lastRow="0" w:firstColumn="0" w:lastColumn="0" w:oddVBand="0" w:evenVBand="0" w:oddHBand="1" w:evenHBand="0" w:firstRowFirstColumn="0" w:firstRowLastColumn="0" w:lastRowFirstColumn="0" w:lastRowLastColumn="0"/>
               <w:rPr>
                 <w:rFonts w:ascii="Calibri" w:eastAsia="Times New Roman" w:hAnsi="Calibri" w:cs="Times New Roman"/>
-                <w:color w:val="000000"/>
-                <w:sz w:val="22"/>
-                <w:szCs w:val="22"/>
-              </w:rPr>
-            </w:pPr>
-            <w:r>
-              <w:rPr>
-                <w:rFonts w:ascii="Calibri" w:eastAsia="Times New Roman" w:hAnsi="Calibri" w:cs="Times New Roman"/>
-                <w:color w:val="000000"/>
+                <w:color w:val="FF0000"/>
+                <w:sz w:val="22"/>
+                <w:szCs w:val="22"/>
+              </w:rPr>
+            </w:pPr>
+            <w:r>
+              <w:rPr>
+                <w:rFonts w:ascii="Calibri" w:eastAsia="Times New Roman" w:hAnsi="Calibri" w:cs="Times New Roman"/>
+                <w:color w:val="FF0000"/>
                 <w:sz w:val="22"/>
                 <w:szCs w:val="22"/>
               </w:rPr>
@@ -8825,15 +8614,15 @@
               <w:cnfStyle w:val="000000100000" w:firstRow="0" w:lastRow="0" w:firstColumn="0" w:lastColumn="0" w:oddVBand="0" w:evenVBand="0" w:oddHBand="1" w:evenHBand="0" w:firstRowFirstColumn="0" w:firstRowLastColumn="0" w:lastRowFirstColumn="0" w:lastRowLastColumn="0"/>
               <w:rPr>
                 <w:rFonts w:ascii="Calibri" w:eastAsia="Times New Roman" w:hAnsi="Calibri" w:cs="Times New Roman"/>
-                <w:color w:val="000000"/>
-                <w:sz w:val="22"/>
-                <w:szCs w:val="22"/>
-              </w:rPr>
-            </w:pPr>
-            <w:r>
-              <w:rPr>
-                <w:rFonts w:ascii="Calibri" w:eastAsia="Times New Roman" w:hAnsi="Calibri" w:cs="Times New Roman"/>
-                <w:color w:val="000000"/>
+                <w:color w:val="FF0000"/>
+                <w:sz w:val="22"/>
+                <w:szCs w:val="22"/>
+              </w:rPr>
+            </w:pPr>
+            <w:r>
+              <w:rPr>
+                <w:rFonts w:ascii="Calibri" w:eastAsia="Times New Roman" w:hAnsi="Calibri" w:cs="Times New Roman"/>
+                <w:color w:val="FF0000"/>
                 <w:sz w:val="22"/>
                 <w:szCs w:val="22"/>
               </w:rPr>
@@ -8852,15 +8641,15 @@
               <w:cnfStyle w:val="000000100000" w:firstRow="0" w:lastRow="0" w:firstColumn="0" w:lastColumn="0" w:oddVBand="0" w:evenVBand="0" w:oddHBand="1" w:evenHBand="0" w:firstRowFirstColumn="0" w:firstRowLastColumn="0" w:lastRowFirstColumn="0" w:lastRowLastColumn="0"/>
               <w:rPr>
                 <w:rFonts w:ascii="Calibri" w:eastAsia="Times New Roman" w:hAnsi="Calibri" w:cs="Times New Roman"/>
-                <w:color w:val="000000"/>
-                <w:sz w:val="22"/>
-                <w:szCs w:val="22"/>
-              </w:rPr>
-            </w:pPr>
-            <w:r>
-              <w:rPr>
-                <w:rFonts w:ascii="Calibri" w:eastAsia="Times New Roman" w:hAnsi="Calibri" w:cs="Times New Roman"/>
-                <w:color w:val="000000"/>
+                <w:color w:val="FF0000"/>
+                <w:sz w:val="22"/>
+                <w:szCs w:val="22"/>
+              </w:rPr>
+            </w:pPr>
+            <w:r>
+              <w:rPr>
+                <w:rFonts w:ascii="Calibri" w:eastAsia="Times New Roman" w:hAnsi="Calibri" w:cs="Times New Roman"/>
+                <w:color w:val="FF0000"/>
                 <w:sz w:val="22"/>
                 <w:szCs w:val="22"/>
               </w:rPr>
@@ -8878,15 +8667,15 @@
               <w:cnfStyle w:val="000000100000" w:firstRow="0" w:lastRow="0" w:firstColumn="0" w:lastColumn="0" w:oddVBand="0" w:evenVBand="0" w:oddHBand="1" w:evenHBand="0" w:firstRowFirstColumn="0" w:firstRowLastColumn="0" w:lastRowFirstColumn="0" w:lastRowLastColumn="0"/>
               <w:rPr>
                 <w:rFonts w:ascii="Calibri" w:eastAsia="Times New Roman" w:hAnsi="Calibri" w:cs="Times New Roman"/>
-                <w:color w:val="000000"/>
-                <w:sz w:val="22"/>
-                <w:szCs w:val="22"/>
-              </w:rPr>
-            </w:pPr>
-            <w:r>
-              <w:rPr>
-                <w:rFonts w:ascii="Calibri" w:eastAsia="Times New Roman" w:hAnsi="Calibri" w:cs="Times New Roman"/>
-                <w:color w:val="000000"/>
+                <w:color w:val="FF0000"/>
+                <w:sz w:val="22"/>
+                <w:szCs w:val="22"/>
+              </w:rPr>
+            </w:pPr>
+            <w:r>
+              <w:rPr>
+                <w:rFonts w:ascii="Calibri" w:eastAsia="Times New Roman" w:hAnsi="Calibri" w:cs="Times New Roman"/>
+                <w:color w:val="FF0000"/>
                 <w:sz w:val="22"/>
                 <w:szCs w:val="22"/>
               </w:rPr>
@@ -8895,7 +8684,7 @@
             <w:r>
               <w:rPr>
                 <w:rFonts w:ascii="Calibri" w:eastAsia="Times New Roman" w:hAnsi="Calibri" w:cs="Times New Roman"/>
-                <w:color w:val="000000"/>
+                <w:color w:val="FF0000"/>
                 <w:sz w:val="22"/>
                 <w:szCs w:val="22"/>
               </w:rPr>
@@ -8905,7 +8694,7 @@
             <w:r>
               <w:rPr>
                 <w:rFonts w:ascii="Calibri" w:eastAsia="Times New Roman" w:hAnsi="Calibri" w:cs="Times New Roman"/>
-                <w:color w:val="000000"/>
+                <w:color w:val="FF0000"/>
                 <w:sz w:val="22"/>
                 <w:szCs w:val="22"/>
               </w:rPr>
@@ -8925,15 +8714,15 @@
               <w:cnfStyle w:val="000000100000" w:firstRow="0" w:lastRow="0" w:firstColumn="0" w:lastColumn="0" w:oddVBand="0" w:evenVBand="0" w:oddHBand="1" w:evenHBand="0" w:firstRowFirstColumn="0" w:firstRowLastColumn="0" w:lastRowFirstColumn="0" w:lastRowLastColumn="0"/>
               <w:rPr>
                 <w:rFonts w:ascii="Calibri" w:eastAsia="Times New Roman" w:hAnsi="Calibri" w:cs="Times New Roman"/>
-                <w:color w:val="000000"/>
-                <w:sz w:val="22"/>
-                <w:szCs w:val="22"/>
-              </w:rPr>
-            </w:pPr>
-            <w:r>
-              <w:rPr>
-                <w:rFonts w:ascii="Calibri" w:eastAsia="Times New Roman" w:hAnsi="Calibri" w:cs="Times New Roman"/>
-                <w:color w:val="000000"/>
+                <w:color w:val="FF0000"/>
+                <w:sz w:val="22"/>
+                <w:szCs w:val="22"/>
+              </w:rPr>
+            </w:pPr>
+            <w:r>
+              <w:rPr>
+                <w:rFonts w:ascii="Calibri" w:eastAsia="Times New Roman" w:hAnsi="Calibri" w:cs="Times New Roman"/>
+                <w:color w:val="FF0000"/>
                 <w:sz w:val="22"/>
                 <w:szCs w:val="22"/>
               </w:rPr>
@@ -8944,54 +8733,52 @@
         <w:tc>
           <w:tcPr>
             <w:tcW w:w="1615" w:type="dxa"/>
-            <w:hideMark/>
-          </w:tcPr>
-          <w:p>
-            <w:pPr>
-              <w:jc w:val="center"/>
-              <w:cnfStyle w:val="000000100000" w:firstRow="0" w:lastRow="0" w:firstColumn="0" w:lastColumn="0" w:oddVBand="0" w:evenVBand="0" w:oddHBand="1" w:evenHBand="0" w:firstRowFirstColumn="0" w:firstRowLastColumn="0" w:lastRowFirstColumn="0" w:lastRowLastColumn="0"/>
-              <w:rPr>
-                <w:rFonts w:ascii="Calibri" w:eastAsia="Times New Roman" w:hAnsi="Calibri" w:cs="Times New Roman"/>
-                <w:color w:val="000000"/>
-                <w:sz w:val="22"/>
-                <w:szCs w:val="22"/>
-              </w:rPr>
-            </w:pPr>
-            <w:r>
-              <w:rPr>
-                <w:rFonts w:ascii="Calibri" w:eastAsia="Times New Roman" w:hAnsi="Calibri" w:cs="Times New Roman"/>
-                <w:color w:val="000000"/>
-                <w:sz w:val="22"/>
-                <w:szCs w:val="22"/>
-              </w:rPr>
-              <w:t>Date and time should be the current time</w:t>
+          </w:tcPr>
+          <w:p>
+            <w:pPr>
+              <w:jc w:val="center"/>
+              <w:cnfStyle w:val="000000100000" w:firstRow="0" w:lastRow="0" w:firstColumn="0" w:lastColumn="0" w:oddVBand="0" w:evenVBand="0" w:oddHBand="1" w:evenHBand="0" w:firstRowFirstColumn="0" w:firstRowLastColumn="0" w:lastRowFirstColumn="0" w:lastRowLastColumn="0"/>
+              <w:rPr>
+                <w:rFonts w:ascii="Calibri" w:eastAsia="Times New Roman" w:hAnsi="Calibri" w:cs="Times New Roman"/>
+                <w:color w:val="FF0000"/>
+                <w:sz w:val="22"/>
+                <w:szCs w:val="22"/>
+              </w:rPr>
+            </w:pPr>
+            <w:r>
+              <w:rPr>
+                <w:rFonts w:ascii="Calibri" w:eastAsia="Times New Roman" w:hAnsi="Calibri" w:cs="Times New Roman"/>
+                <w:color w:val="FF0000"/>
+                <w:sz w:val="22"/>
+                <w:szCs w:val="22"/>
+              </w:rPr>
+              <w:t>Date and time is wrong</w:t>
             </w:r>
           </w:p>
         </w:tc>
         <w:tc>
           <w:tcPr>
             <w:tcW w:w="1256" w:type="dxa"/>
-            <w:hideMark/>
-          </w:tcPr>
-          <w:p>
-            <w:pPr>
-              <w:jc w:val="center"/>
-              <w:cnfStyle w:val="000000100000" w:firstRow="0" w:lastRow="0" w:firstColumn="0" w:lastColumn="0" w:oddVBand="0" w:evenVBand="0" w:oddHBand="1" w:evenHBand="0" w:firstRowFirstColumn="0" w:firstRowLastColumn="0" w:lastRowFirstColumn="0" w:lastRowLastColumn="0"/>
-              <w:rPr>
-                <w:rFonts w:ascii="Calibri" w:eastAsia="Times New Roman" w:hAnsi="Calibri" w:cs="Times New Roman"/>
-                <w:color w:val="000000"/>
-                <w:sz w:val="22"/>
-                <w:szCs w:val="22"/>
-              </w:rPr>
-            </w:pPr>
-            <w:r>
-              <w:rPr>
-                <w:rFonts w:ascii="Calibri" w:eastAsia="Times New Roman" w:hAnsi="Calibri" w:cs="Times New Roman"/>
-                <w:color w:val="000000"/>
-                <w:sz w:val="22"/>
-                <w:szCs w:val="22"/>
-              </w:rPr>
-              <w:t> Pass</w:t>
+          </w:tcPr>
+          <w:p>
+            <w:pPr>
+              <w:jc w:val="center"/>
+              <w:cnfStyle w:val="000000100000" w:firstRow="0" w:lastRow="0" w:firstColumn="0" w:lastColumn="0" w:oddVBand="0" w:evenVBand="0" w:oddHBand="1" w:evenHBand="0" w:firstRowFirstColumn="0" w:firstRowLastColumn="0" w:lastRowFirstColumn="0" w:lastRowLastColumn="0"/>
+              <w:rPr>
+                <w:rFonts w:ascii="Calibri" w:eastAsia="Times New Roman" w:hAnsi="Calibri" w:cs="Times New Roman"/>
+                <w:color w:val="FF0000"/>
+                <w:sz w:val="22"/>
+                <w:szCs w:val="22"/>
+              </w:rPr>
+            </w:pPr>
+            <w:r>
+              <w:rPr>
+                <w:rFonts w:ascii="Calibri" w:eastAsia="Times New Roman" w:hAnsi="Calibri" w:cs="Times New Roman"/>
+                <w:color w:val="FF0000"/>
+                <w:sz w:val="22"/>
+                <w:szCs w:val="22"/>
+              </w:rPr>
+              <w:t>Fail</w:t>
             </w:r>
           </w:p>
         </w:tc>
@@ -10315,19 +10102,8 @@
                 <w:sz w:val="22"/>
                 <w:szCs w:val="22"/>
               </w:rPr>
-              <w:t xml:space="preserve">Ensure that each chart is showing the respective </w:t>
-            </w:r>
-            <w:proofErr w:type="spellStart"/>
-            <w:r>
-              <w:rPr>
-                <w:rFonts w:ascii="Calibri" w:eastAsia="Times New Roman" w:hAnsi="Calibri" w:cs="Times New Roman"/>
-                <w:color w:val="000000"/>
-                <w:sz w:val="22"/>
-                <w:szCs w:val="22"/>
-              </w:rPr>
-              <w:t>datas</w:t>
-            </w:r>
-            <w:proofErr w:type="spellEnd"/>
+              <w:t>Ensure that each chart is showing the respective datas</w:t>
+            </w:r>
           </w:p>
         </w:tc>
         <w:tc>
@@ -10610,27 +10386,7 @@
                 <w:sz w:val="22"/>
                 <w:szCs w:val="22"/>
               </w:rPr>
-              <w:t xml:space="preserve">Ensure that the chart is </w:t>
-            </w:r>
-            <w:proofErr w:type="spellStart"/>
-            <w:r>
-              <w:rPr>
-                <w:rFonts w:ascii="Calibri" w:eastAsia="Times New Roman" w:hAnsi="Calibri" w:cs="Times New Roman"/>
-                <w:color w:val="000000"/>
-                <w:sz w:val="22"/>
-                <w:szCs w:val="22"/>
-              </w:rPr>
-              <w:t>refering</w:t>
-            </w:r>
-            <w:proofErr w:type="spellEnd"/>
-            <w:r>
-              <w:rPr>
-                <w:rFonts w:ascii="Calibri" w:eastAsia="Times New Roman" w:hAnsi="Calibri" w:cs="Times New Roman"/>
-                <w:color w:val="000000"/>
-                <w:sz w:val="22"/>
-                <w:szCs w:val="22"/>
-              </w:rPr>
-              <w:t xml:space="preserve"> to the correct scenario</w:t>
+              <w:t>Ensure that the chart is refering to the correct scenario</w:t>
             </w:r>
           </w:p>
         </w:tc>
@@ -11421,15 +11177,15 @@
               <w:cnfStyle w:val="000000100000" w:firstRow="0" w:lastRow="0" w:firstColumn="0" w:lastColumn="0" w:oddVBand="0" w:evenVBand="0" w:oddHBand="1" w:evenHBand="0" w:firstRowFirstColumn="0" w:firstRowLastColumn="0" w:lastRowFirstColumn="0" w:lastRowLastColumn="0"/>
               <w:rPr>
                 <w:rFonts w:ascii="Calibri" w:eastAsia="Times New Roman" w:hAnsi="Calibri" w:cs="Times New Roman"/>
-                <w:color w:val="000000"/>
-                <w:sz w:val="22"/>
-                <w:szCs w:val="22"/>
-              </w:rPr>
-            </w:pPr>
-            <w:r>
-              <w:rPr>
-                <w:rFonts w:ascii="Calibri" w:eastAsia="Times New Roman" w:hAnsi="Calibri" w:cs="Times New Roman"/>
-                <w:color w:val="000000"/>
+                <w:color w:val="FF0000"/>
+                <w:sz w:val="22"/>
+                <w:szCs w:val="22"/>
+              </w:rPr>
+            </w:pPr>
+            <w:r>
+              <w:rPr>
+                <w:rFonts w:ascii="Calibri" w:eastAsia="Times New Roman" w:hAnsi="Calibri" w:cs="Times New Roman"/>
+                <w:color w:val="FF0000"/>
                 <w:sz w:val="22"/>
                 <w:szCs w:val="22"/>
               </w:rPr>
@@ -11447,15 +11203,15 @@
               <w:cnfStyle w:val="000000100000" w:firstRow="0" w:lastRow="0" w:firstColumn="0" w:lastColumn="0" w:oddVBand="0" w:evenVBand="0" w:oddHBand="1" w:evenHBand="0" w:firstRowFirstColumn="0" w:firstRowLastColumn="0" w:lastRowFirstColumn="0" w:lastRowLastColumn="0"/>
               <w:rPr>
                 <w:rFonts w:ascii="Calibri" w:eastAsia="Times New Roman" w:hAnsi="Calibri" w:cs="Times New Roman"/>
-                <w:color w:val="000000"/>
-                <w:sz w:val="22"/>
-                <w:szCs w:val="22"/>
-              </w:rPr>
-            </w:pPr>
-            <w:r>
-              <w:rPr>
-                <w:rFonts w:ascii="Calibri" w:eastAsia="Times New Roman" w:hAnsi="Calibri" w:cs="Times New Roman"/>
-                <w:color w:val="000000"/>
+                <w:color w:val="FF0000"/>
+                <w:sz w:val="22"/>
+                <w:szCs w:val="22"/>
+              </w:rPr>
+            </w:pPr>
+            <w:r>
+              <w:rPr>
+                <w:rFonts w:ascii="Calibri" w:eastAsia="Times New Roman" w:hAnsi="Calibri" w:cs="Times New Roman"/>
+                <w:color w:val="FF0000"/>
                 <w:sz w:val="22"/>
                 <w:szCs w:val="22"/>
               </w:rPr>
@@ -11474,15 +11230,15 @@
               <w:cnfStyle w:val="000000100000" w:firstRow="0" w:lastRow="0" w:firstColumn="0" w:lastColumn="0" w:oddVBand="0" w:evenVBand="0" w:oddHBand="1" w:evenHBand="0" w:firstRowFirstColumn="0" w:firstRowLastColumn="0" w:lastRowFirstColumn="0" w:lastRowLastColumn="0"/>
               <w:rPr>
                 <w:rFonts w:ascii="Calibri" w:eastAsia="Times New Roman" w:hAnsi="Calibri" w:cs="Times New Roman"/>
-                <w:color w:val="000000"/>
-                <w:sz w:val="22"/>
-                <w:szCs w:val="22"/>
-              </w:rPr>
-            </w:pPr>
-            <w:r>
-              <w:rPr>
-                <w:rFonts w:ascii="Calibri" w:eastAsia="Times New Roman" w:hAnsi="Calibri" w:cs="Times New Roman"/>
-                <w:color w:val="000000"/>
+                <w:color w:val="FF0000"/>
+                <w:sz w:val="22"/>
+                <w:szCs w:val="22"/>
+              </w:rPr>
+            </w:pPr>
+            <w:r>
+              <w:rPr>
+                <w:rFonts w:ascii="Calibri" w:eastAsia="Times New Roman" w:hAnsi="Calibri" w:cs="Times New Roman"/>
+                <w:color w:val="FF0000"/>
                 <w:sz w:val="22"/>
                 <w:szCs w:val="22"/>
               </w:rPr>
@@ -11500,15 +11256,15 @@
               <w:cnfStyle w:val="000000100000" w:firstRow="0" w:lastRow="0" w:firstColumn="0" w:lastColumn="0" w:oddVBand="0" w:evenVBand="0" w:oddHBand="1" w:evenHBand="0" w:firstRowFirstColumn="0" w:firstRowLastColumn="0" w:lastRowFirstColumn="0" w:lastRowLastColumn="0"/>
               <w:rPr>
                 <w:rFonts w:ascii="Calibri" w:eastAsia="Times New Roman" w:hAnsi="Calibri" w:cs="Times New Roman"/>
-                <w:color w:val="000000"/>
-                <w:sz w:val="22"/>
-                <w:szCs w:val="22"/>
-              </w:rPr>
-            </w:pPr>
-            <w:r>
-              <w:rPr>
-                <w:rFonts w:ascii="Calibri" w:eastAsia="Times New Roman" w:hAnsi="Calibri" w:cs="Times New Roman"/>
-                <w:color w:val="000000"/>
+                <w:color w:val="FF0000"/>
+                <w:sz w:val="22"/>
+                <w:szCs w:val="22"/>
+              </w:rPr>
+            </w:pPr>
+            <w:r>
+              <w:rPr>
+                <w:rFonts w:ascii="Calibri" w:eastAsia="Times New Roman" w:hAnsi="Calibri" w:cs="Times New Roman"/>
+                <w:color w:val="FF0000"/>
                 <w:sz w:val="22"/>
                 <w:szCs w:val="22"/>
               </w:rPr>
@@ -11517,7 +11273,7 @@
             <w:r>
               <w:rPr>
                 <w:rFonts w:ascii="Calibri" w:eastAsia="Times New Roman" w:hAnsi="Calibri" w:cs="Times New Roman"/>
-                <w:color w:val="000000"/>
+                <w:color w:val="FF0000"/>
                 <w:sz w:val="22"/>
                 <w:szCs w:val="22"/>
               </w:rPr>
@@ -11527,7 +11283,7 @@
             <w:r>
               <w:rPr>
                 <w:rFonts w:ascii="Calibri" w:eastAsia="Times New Roman" w:hAnsi="Calibri" w:cs="Times New Roman"/>
-                <w:color w:val="000000"/>
+                <w:color w:val="FF0000"/>
                 <w:sz w:val="22"/>
                 <w:szCs w:val="22"/>
               </w:rPr>
@@ -11547,15 +11303,15 @@
               <w:cnfStyle w:val="000000100000" w:firstRow="0" w:lastRow="0" w:firstColumn="0" w:lastColumn="0" w:oddVBand="0" w:evenVBand="0" w:oddHBand="1" w:evenHBand="0" w:firstRowFirstColumn="0" w:firstRowLastColumn="0" w:lastRowFirstColumn="0" w:lastRowLastColumn="0"/>
               <w:rPr>
                 <w:rFonts w:ascii="Calibri" w:eastAsia="Times New Roman" w:hAnsi="Calibri" w:cs="Times New Roman"/>
-                <w:color w:val="000000"/>
-                <w:sz w:val="22"/>
-                <w:szCs w:val="22"/>
-              </w:rPr>
-            </w:pPr>
-            <w:r>
-              <w:rPr>
-                <w:rFonts w:ascii="Calibri" w:eastAsia="Times New Roman" w:hAnsi="Calibri" w:cs="Times New Roman"/>
-                <w:color w:val="000000"/>
+                <w:color w:val="FF0000"/>
+                <w:sz w:val="22"/>
+                <w:szCs w:val="22"/>
+              </w:rPr>
+            </w:pPr>
+            <w:r>
+              <w:rPr>
+                <w:rFonts w:ascii="Calibri" w:eastAsia="Times New Roman" w:hAnsi="Calibri" w:cs="Times New Roman"/>
+                <w:color w:val="FF0000"/>
                 <w:sz w:val="22"/>
                 <w:szCs w:val="22"/>
               </w:rPr>
@@ -11566,54 +11322,52 @@
         <w:tc>
           <w:tcPr>
             <w:tcW w:w="1610" w:type="dxa"/>
-            <w:hideMark/>
-          </w:tcPr>
-          <w:p>
-            <w:pPr>
-              <w:jc w:val="center"/>
-              <w:cnfStyle w:val="000000100000" w:firstRow="0" w:lastRow="0" w:firstColumn="0" w:lastColumn="0" w:oddVBand="0" w:evenVBand="0" w:oddHBand="1" w:evenHBand="0" w:firstRowFirstColumn="0" w:firstRowLastColumn="0" w:lastRowFirstColumn="0" w:lastRowLastColumn="0"/>
-              <w:rPr>
-                <w:rFonts w:ascii="Calibri" w:eastAsia="Times New Roman" w:hAnsi="Calibri" w:cs="Times New Roman"/>
-                <w:color w:val="000000"/>
-                <w:sz w:val="22"/>
-                <w:szCs w:val="22"/>
-              </w:rPr>
-            </w:pPr>
-            <w:r>
-              <w:rPr>
-                <w:rFonts w:ascii="Calibri" w:eastAsia="Times New Roman" w:hAnsi="Calibri" w:cs="Times New Roman"/>
-                <w:color w:val="000000"/>
-                <w:sz w:val="22"/>
-                <w:szCs w:val="22"/>
-              </w:rPr>
-              <w:t>Date and time should be the current time</w:t>
+          </w:tcPr>
+          <w:p>
+            <w:pPr>
+              <w:jc w:val="center"/>
+              <w:cnfStyle w:val="000000100000" w:firstRow="0" w:lastRow="0" w:firstColumn="0" w:lastColumn="0" w:oddVBand="0" w:evenVBand="0" w:oddHBand="1" w:evenHBand="0" w:firstRowFirstColumn="0" w:firstRowLastColumn="0" w:lastRowFirstColumn="0" w:lastRowLastColumn="0"/>
+              <w:rPr>
+                <w:rFonts w:ascii="Calibri" w:eastAsia="Times New Roman" w:hAnsi="Calibri" w:cs="Times New Roman"/>
+                <w:color w:val="FF0000"/>
+                <w:sz w:val="22"/>
+                <w:szCs w:val="22"/>
+              </w:rPr>
+            </w:pPr>
+            <w:r>
+              <w:rPr>
+                <w:rFonts w:ascii="Calibri" w:eastAsia="Times New Roman" w:hAnsi="Calibri" w:cs="Times New Roman"/>
+                <w:color w:val="FF0000"/>
+                <w:sz w:val="22"/>
+                <w:szCs w:val="22"/>
+              </w:rPr>
+              <w:t>Date and time is wrong</w:t>
             </w:r>
           </w:p>
         </w:tc>
         <w:tc>
           <w:tcPr>
             <w:tcW w:w="1114" w:type="dxa"/>
-            <w:hideMark/>
-          </w:tcPr>
-          <w:p>
-            <w:pPr>
-              <w:jc w:val="center"/>
-              <w:cnfStyle w:val="000000100000" w:firstRow="0" w:lastRow="0" w:firstColumn="0" w:lastColumn="0" w:oddVBand="0" w:evenVBand="0" w:oddHBand="1" w:evenHBand="0" w:firstRowFirstColumn="0" w:firstRowLastColumn="0" w:lastRowFirstColumn="0" w:lastRowLastColumn="0"/>
-              <w:rPr>
-                <w:rFonts w:ascii="Calibri" w:eastAsia="Times New Roman" w:hAnsi="Calibri" w:cs="Times New Roman"/>
-                <w:color w:val="000000"/>
-                <w:sz w:val="22"/>
-                <w:szCs w:val="22"/>
-              </w:rPr>
-            </w:pPr>
-            <w:r>
-              <w:rPr>
-                <w:rFonts w:ascii="Calibri" w:eastAsia="Times New Roman" w:hAnsi="Calibri" w:cs="Times New Roman"/>
-                <w:color w:val="000000"/>
-                <w:sz w:val="22"/>
-                <w:szCs w:val="22"/>
-              </w:rPr>
-              <w:t> Pass</w:t>
+          </w:tcPr>
+          <w:p>
+            <w:pPr>
+              <w:jc w:val="center"/>
+              <w:cnfStyle w:val="000000100000" w:firstRow="0" w:lastRow="0" w:firstColumn="0" w:lastColumn="0" w:oddVBand="0" w:evenVBand="0" w:oddHBand="1" w:evenHBand="0" w:firstRowFirstColumn="0" w:firstRowLastColumn="0" w:lastRowFirstColumn="0" w:lastRowLastColumn="0"/>
+              <w:rPr>
+                <w:rFonts w:ascii="Calibri" w:eastAsia="Times New Roman" w:hAnsi="Calibri" w:cs="Times New Roman"/>
+                <w:color w:val="FF0000"/>
+                <w:sz w:val="22"/>
+                <w:szCs w:val="22"/>
+              </w:rPr>
+            </w:pPr>
+            <w:r>
+              <w:rPr>
+                <w:rFonts w:ascii="Calibri" w:eastAsia="Times New Roman" w:hAnsi="Calibri" w:cs="Times New Roman"/>
+                <w:color w:val="FF0000"/>
+                <w:sz w:val="22"/>
+                <w:szCs w:val="22"/>
+              </w:rPr>
+              <w:t>Fail</w:t>
             </w:r>
           </w:p>
         </w:tc>
@@ -13222,27 +12976,7 @@
                 <w:sz w:val="22"/>
                 <w:szCs w:val="22"/>
               </w:rPr>
-              <w:t xml:space="preserve">Ensure that the chart is </w:t>
-            </w:r>
-            <w:proofErr w:type="spellStart"/>
-            <w:r>
-              <w:rPr>
-                <w:rFonts w:ascii="Calibri" w:eastAsia="Times New Roman" w:hAnsi="Calibri" w:cs="Times New Roman"/>
-                <w:color w:val="000000"/>
-                <w:sz w:val="22"/>
-                <w:szCs w:val="22"/>
-              </w:rPr>
-              <w:t>refering</w:t>
-            </w:r>
-            <w:proofErr w:type="spellEnd"/>
-            <w:r>
-              <w:rPr>
-                <w:rFonts w:ascii="Calibri" w:eastAsia="Times New Roman" w:hAnsi="Calibri" w:cs="Times New Roman"/>
-                <w:color w:val="000000"/>
-                <w:sz w:val="22"/>
-                <w:szCs w:val="22"/>
-              </w:rPr>
-              <w:t xml:space="preserve"> to the correct scenario</w:t>
+              <w:t>Ensure that the chart is refering to the correct scenario</w:t>
             </w:r>
           </w:p>
         </w:tc>
@@ -14029,15 +13763,15 @@
               <w:cnfStyle w:val="000000100000" w:firstRow="0" w:lastRow="0" w:firstColumn="0" w:lastColumn="0" w:oddVBand="0" w:evenVBand="0" w:oddHBand="1" w:evenHBand="0" w:firstRowFirstColumn="0" w:firstRowLastColumn="0" w:lastRowFirstColumn="0" w:lastRowLastColumn="0"/>
               <w:rPr>
                 <w:rFonts w:ascii="Calibri" w:eastAsia="Times New Roman" w:hAnsi="Calibri" w:cs="Times New Roman"/>
-                <w:color w:val="000000"/>
-                <w:sz w:val="22"/>
-                <w:szCs w:val="22"/>
-              </w:rPr>
-            </w:pPr>
-            <w:r>
-              <w:rPr>
-                <w:rFonts w:ascii="Calibri" w:eastAsia="Times New Roman" w:hAnsi="Calibri" w:cs="Times New Roman"/>
-                <w:color w:val="000000"/>
+                <w:color w:val="FF0000"/>
+                <w:sz w:val="22"/>
+                <w:szCs w:val="22"/>
+              </w:rPr>
+            </w:pPr>
+            <w:r>
+              <w:rPr>
+                <w:rFonts w:ascii="Calibri" w:eastAsia="Times New Roman" w:hAnsi="Calibri" w:cs="Times New Roman"/>
+                <w:color w:val="FF0000"/>
                 <w:sz w:val="22"/>
                 <w:szCs w:val="22"/>
               </w:rPr>
@@ -14056,15 +13790,15 @@
               <w:cnfStyle w:val="000000100000" w:firstRow="0" w:lastRow="0" w:firstColumn="0" w:lastColumn="0" w:oddVBand="0" w:evenVBand="0" w:oddHBand="1" w:evenHBand="0" w:firstRowFirstColumn="0" w:firstRowLastColumn="0" w:lastRowFirstColumn="0" w:lastRowLastColumn="0"/>
               <w:rPr>
                 <w:rFonts w:ascii="Calibri" w:eastAsia="Times New Roman" w:hAnsi="Calibri" w:cs="Times New Roman"/>
-                <w:color w:val="000000"/>
-                <w:sz w:val="22"/>
-                <w:szCs w:val="22"/>
-              </w:rPr>
-            </w:pPr>
-            <w:r>
-              <w:rPr>
-                <w:rFonts w:ascii="Calibri" w:eastAsia="Times New Roman" w:hAnsi="Calibri" w:cs="Times New Roman"/>
-                <w:color w:val="000000"/>
+                <w:color w:val="FF0000"/>
+                <w:sz w:val="22"/>
+                <w:szCs w:val="22"/>
+              </w:rPr>
+            </w:pPr>
+            <w:r>
+              <w:rPr>
+                <w:rFonts w:ascii="Calibri" w:eastAsia="Times New Roman" w:hAnsi="Calibri" w:cs="Times New Roman"/>
+                <w:color w:val="FF0000"/>
                 <w:sz w:val="22"/>
                 <w:szCs w:val="22"/>
               </w:rPr>
@@ -14083,15 +13817,15 @@
               <w:cnfStyle w:val="000000100000" w:firstRow="0" w:lastRow="0" w:firstColumn="0" w:lastColumn="0" w:oddVBand="0" w:evenVBand="0" w:oddHBand="1" w:evenHBand="0" w:firstRowFirstColumn="0" w:firstRowLastColumn="0" w:lastRowFirstColumn="0" w:lastRowLastColumn="0"/>
               <w:rPr>
                 <w:rFonts w:ascii="Calibri" w:eastAsia="Times New Roman" w:hAnsi="Calibri" w:cs="Times New Roman"/>
-                <w:color w:val="000000"/>
-                <w:sz w:val="22"/>
-                <w:szCs w:val="22"/>
-              </w:rPr>
-            </w:pPr>
-            <w:r>
-              <w:rPr>
-                <w:rFonts w:ascii="Calibri" w:eastAsia="Times New Roman" w:hAnsi="Calibri" w:cs="Times New Roman"/>
-                <w:color w:val="000000"/>
+                <w:color w:val="FF0000"/>
+                <w:sz w:val="22"/>
+                <w:szCs w:val="22"/>
+              </w:rPr>
+            </w:pPr>
+            <w:r>
+              <w:rPr>
+                <w:rFonts w:ascii="Calibri" w:eastAsia="Times New Roman" w:hAnsi="Calibri" w:cs="Times New Roman"/>
+                <w:color w:val="FF0000"/>
                 <w:sz w:val="22"/>
                 <w:szCs w:val="22"/>
               </w:rPr>
@@ -14109,15 +13843,15 @@
               <w:cnfStyle w:val="000000100000" w:firstRow="0" w:lastRow="0" w:firstColumn="0" w:lastColumn="0" w:oddVBand="0" w:evenVBand="0" w:oddHBand="1" w:evenHBand="0" w:firstRowFirstColumn="0" w:firstRowLastColumn="0" w:lastRowFirstColumn="0" w:lastRowLastColumn="0"/>
               <w:rPr>
                 <w:rFonts w:ascii="Calibri" w:eastAsia="Times New Roman" w:hAnsi="Calibri" w:cs="Times New Roman"/>
-                <w:color w:val="000000"/>
-                <w:sz w:val="22"/>
-                <w:szCs w:val="22"/>
-              </w:rPr>
-            </w:pPr>
-            <w:r>
-              <w:rPr>
-                <w:rFonts w:ascii="Calibri" w:eastAsia="Times New Roman" w:hAnsi="Calibri" w:cs="Times New Roman"/>
-                <w:color w:val="000000"/>
+                <w:color w:val="FF0000"/>
+                <w:sz w:val="22"/>
+                <w:szCs w:val="22"/>
+              </w:rPr>
+            </w:pPr>
+            <w:r>
+              <w:rPr>
+                <w:rFonts w:ascii="Calibri" w:eastAsia="Times New Roman" w:hAnsi="Calibri" w:cs="Times New Roman"/>
+                <w:color w:val="FF0000"/>
                 <w:sz w:val="22"/>
                 <w:szCs w:val="22"/>
               </w:rPr>
@@ -14126,7 +13860,7 @@
             <w:r>
               <w:rPr>
                 <w:rFonts w:ascii="Calibri" w:eastAsia="Times New Roman" w:hAnsi="Calibri" w:cs="Times New Roman"/>
-                <w:color w:val="000000"/>
+                <w:color w:val="FF0000"/>
                 <w:sz w:val="22"/>
                 <w:szCs w:val="22"/>
               </w:rPr>
@@ -14136,7 +13870,7 @@
             <w:r>
               <w:rPr>
                 <w:rFonts w:ascii="Calibri" w:eastAsia="Times New Roman" w:hAnsi="Calibri" w:cs="Times New Roman"/>
-                <w:color w:val="000000"/>
+                <w:color w:val="FF0000"/>
                 <w:sz w:val="22"/>
                 <w:szCs w:val="22"/>
               </w:rPr>
@@ -14156,15 +13890,15 @@
               <w:cnfStyle w:val="000000100000" w:firstRow="0" w:lastRow="0" w:firstColumn="0" w:lastColumn="0" w:oddVBand="0" w:evenVBand="0" w:oddHBand="1" w:evenHBand="0" w:firstRowFirstColumn="0" w:firstRowLastColumn="0" w:lastRowFirstColumn="0" w:lastRowLastColumn="0"/>
               <w:rPr>
                 <w:rFonts w:ascii="Calibri" w:eastAsia="Times New Roman" w:hAnsi="Calibri" w:cs="Times New Roman"/>
-                <w:color w:val="000000"/>
-                <w:sz w:val="22"/>
-                <w:szCs w:val="22"/>
-              </w:rPr>
-            </w:pPr>
-            <w:r>
-              <w:rPr>
-                <w:rFonts w:ascii="Calibri" w:eastAsia="Times New Roman" w:hAnsi="Calibri" w:cs="Times New Roman"/>
-                <w:color w:val="000000"/>
+                <w:color w:val="FF0000"/>
+                <w:sz w:val="22"/>
+                <w:szCs w:val="22"/>
+              </w:rPr>
+            </w:pPr>
+            <w:r>
+              <w:rPr>
+                <w:rFonts w:ascii="Calibri" w:eastAsia="Times New Roman" w:hAnsi="Calibri" w:cs="Times New Roman"/>
+                <w:color w:val="FF0000"/>
                 <w:sz w:val="22"/>
                 <w:szCs w:val="22"/>
               </w:rPr>
@@ -14175,54 +13909,52 @@
         <w:tc>
           <w:tcPr>
             <w:tcW w:w="1613" w:type="dxa"/>
-            <w:hideMark/>
-          </w:tcPr>
-          <w:p>
-            <w:pPr>
-              <w:jc w:val="center"/>
-              <w:cnfStyle w:val="000000100000" w:firstRow="0" w:lastRow="0" w:firstColumn="0" w:lastColumn="0" w:oddVBand="0" w:evenVBand="0" w:oddHBand="1" w:evenHBand="0" w:firstRowFirstColumn="0" w:firstRowLastColumn="0" w:lastRowFirstColumn="0" w:lastRowLastColumn="0"/>
-              <w:rPr>
-                <w:rFonts w:ascii="Calibri" w:eastAsia="Times New Roman" w:hAnsi="Calibri" w:cs="Times New Roman"/>
-                <w:color w:val="000000"/>
-                <w:sz w:val="22"/>
-                <w:szCs w:val="22"/>
-              </w:rPr>
-            </w:pPr>
-            <w:r>
-              <w:rPr>
-                <w:rFonts w:ascii="Calibri" w:eastAsia="Times New Roman" w:hAnsi="Calibri" w:cs="Times New Roman"/>
-                <w:color w:val="000000"/>
-                <w:sz w:val="22"/>
-                <w:szCs w:val="22"/>
-              </w:rPr>
-              <w:t>Date and time should be the current time</w:t>
+          </w:tcPr>
+          <w:p>
+            <w:pPr>
+              <w:jc w:val="center"/>
+              <w:cnfStyle w:val="000000100000" w:firstRow="0" w:lastRow="0" w:firstColumn="0" w:lastColumn="0" w:oddVBand="0" w:evenVBand="0" w:oddHBand="1" w:evenHBand="0" w:firstRowFirstColumn="0" w:firstRowLastColumn="0" w:lastRowFirstColumn="0" w:lastRowLastColumn="0"/>
+              <w:rPr>
+                <w:rFonts w:ascii="Calibri" w:eastAsia="Times New Roman" w:hAnsi="Calibri" w:cs="Times New Roman"/>
+                <w:color w:val="FF0000"/>
+                <w:sz w:val="22"/>
+                <w:szCs w:val="22"/>
+              </w:rPr>
+            </w:pPr>
+            <w:r>
+              <w:rPr>
+                <w:rFonts w:ascii="Calibri" w:eastAsia="Times New Roman" w:hAnsi="Calibri" w:cs="Times New Roman"/>
+                <w:color w:val="FF0000"/>
+                <w:sz w:val="22"/>
+                <w:szCs w:val="22"/>
+              </w:rPr>
+              <w:t xml:space="preserve">Date and time is wrong </w:t>
             </w:r>
           </w:p>
         </w:tc>
         <w:tc>
           <w:tcPr>
             <w:tcW w:w="1166" w:type="dxa"/>
-            <w:hideMark/>
-          </w:tcPr>
-          <w:p>
-            <w:pPr>
-              <w:jc w:val="center"/>
-              <w:cnfStyle w:val="000000100000" w:firstRow="0" w:lastRow="0" w:firstColumn="0" w:lastColumn="0" w:oddVBand="0" w:evenVBand="0" w:oddHBand="1" w:evenHBand="0" w:firstRowFirstColumn="0" w:firstRowLastColumn="0" w:lastRowFirstColumn="0" w:lastRowLastColumn="0"/>
-              <w:rPr>
-                <w:rFonts w:ascii="Calibri" w:eastAsia="Times New Roman" w:hAnsi="Calibri" w:cs="Times New Roman"/>
-                <w:color w:val="000000"/>
-                <w:sz w:val="22"/>
-                <w:szCs w:val="22"/>
-              </w:rPr>
-            </w:pPr>
-            <w:r>
-              <w:rPr>
-                <w:rFonts w:ascii="Calibri" w:eastAsia="Times New Roman" w:hAnsi="Calibri" w:cs="Times New Roman"/>
-                <w:color w:val="000000"/>
-                <w:sz w:val="22"/>
-                <w:szCs w:val="22"/>
-              </w:rPr>
-              <w:t> Pass</w:t>
+          </w:tcPr>
+          <w:p>
+            <w:pPr>
+              <w:jc w:val="center"/>
+              <w:cnfStyle w:val="000000100000" w:firstRow="0" w:lastRow="0" w:firstColumn="0" w:lastColumn="0" w:oddVBand="0" w:evenVBand="0" w:oddHBand="1" w:evenHBand="0" w:firstRowFirstColumn="0" w:firstRowLastColumn="0" w:lastRowFirstColumn="0" w:lastRowLastColumn="0"/>
+              <w:rPr>
+                <w:rFonts w:ascii="Calibri" w:eastAsia="Times New Roman" w:hAnsi="Calibri" w:cs="Times New Roman"/>
+                <w:color w:val="FF0000"/>
+                <w:sz w:val="22"/>
+                <w:szCs w:val="22"/>
+              </w:rPr>
+            </w:pPr>
+            <w:r>
+              <w:rPr>
+                <w:rFonts w:ascii="Calibri" w:eastAsia="Times New Roman" w:hAnsi="Calibri" w:cs="Times New Roman"/>
+                <w:color w:val="FF0000"/>
+                <w:sz w:val="22"/>
+                <w:szCs w:val="22"/>
+              </w:rPr>
+              <w:t>Fail</w:t>
             </w:r>
           </w:p>
         </w:tc>
@@ -15548,19 +15280,8 @@
                 <w:sz w:val="22"/>
                 <w:szCs w:val="22"/>
               </w:rPr>
-              <w:t xml:space="preserve">Ensure that each chart is showing the respective </w:t>
-            </w:r>
-            <w:proofErr w:type="spellStart"/>
-            <w:r>
-              <w:rPr>
-                <w:rFonts w:ascii="Calibri" w:eastAsia="Times New Roman" w:hAnsi="Calibri" w:cs="Times New Roman"/>
-                <w:color w:val="000000"/>
-                <w:sz w:val="22"/>
-                <w:szCs w:val="22"/>
-              </w:rPr>
-              <w:t>datas</w:t>
-            </w:r>
-            <w:proofErr w:type="spellEnd"/>
+              <w:t>Ensure that each chart is showing the respective datas</w:t>
+            </w:r>
           </w:p>
         </w:tc>
         <w:tc>
@@ -15845,27 +15566,7 @@
                 <w:sz w:val="22"/>
                 <w:szCs w:val="22"/>
               </w:rPr>
-              <w:t xml:space="preserve">Ensure that the chart is </w:t>
-            </w:r>
-            <w:proofErr w:type="spellStart"/>
-            <w:r>
-              <w:rPr>
-                <w:rFonts w:ascii="Calibri" w:eastAsia="Times New Roman" w:hAnsi="Calibri" w:cs="Times New Roman"/>
-                <w:color w:val="000000"/>
-                <w:sz w:val="22"/>
-                <w:szCs w:val="22"/>
-              </w:rPr>
-              <w:t>refering</w:t>
-            </w:r>
-            <w:proofErr w:type="spellEnd"/>
-            <w:r>
-              <w:rPr>
-                <w:rFonts w:ascii="Calibri" w:eastAsia="Times New Roman" w:hAnsi="Calibri" w:cs="Times New Roman"/>
-                <w:color w:val="000000"/>
-                <w:sz w:val="22"/>
-                <w:szCs w:val="22"/>
-              </w:rPr>
-              <w:t xml:space="preserve"> to the correct scenario</w:t>
+              <w:t>Ensure that the chart is refering to the correct scenario</w:t>
             </w:r>
           </w:p>
         </w:tc>
@@ -16657,15 +16358,15 @@
               <w:cnfStyle w:val="000000100000" w:firstRow="0" w:lastRow="0" w:firstColumn="0" w:lastColumn="0" w:oddVBand="0" w:evenVBand="0" w:oddHBand="1" w:evenHBand="0" w:firstRowFirstColumn="0" w:firstRowLastColumn="0" w:lastRowFirstColumn="0" w:lastRowLastColumn="0"/>
               <w:rPr>
                 <w:rFonts w:ascii="Calibri" w:eastAsia="Times New Roman" w:hAnsi="Calibri" w:cs="Times New Roman"/>
-                <w:color w:val="000000"/>
-                <w:sz w:val="22"/>
-                <w:szCs w:val="22"/>
-              </w:rPr>
-            </w:pPr>
-            <w:r>
-              <w:rPr>
-                <w:rFonts w:ascii="Calibri" w:eastAsia="Times New Roman" w:hAnsi="Calibri" w:cs="Times New Roman"/>
-                <w:color w:val="000000"/>
+                <w:color w:val="FF0000"/>
+                <w:sz w:val="22"/>
+                <w:szCs w:val="22"/>
+              </w:rPr>
+            </w:pPr>
+            <w:r>
+              <w:rPr>
+                <w:rFonts w:ascii="Calibri" w:eastAsia="Times New Roman" w:hAnsi="Calibri" w:cs="Times New Roman"/>
+                <w:color w:val="FF0000"/>
                 <w:sz w:val="22"/>
                 <w:szCs w:val="22"/>
               </w:rPr>
@@ -16684,15 +16385,15 @@
               <w:cnfStyle w:val="000000100000" w:firstRow="0" w:lastRow="0" w:firstColumn="0" w:lastColumn="0" w:oddVBand="0" w:evenVBand="0" w:oddHBand="1" w:evenHBand="0" w:firstRowFirstColumn="0" w:firstRowLastColumn="0" w:lastRowFirstColumn="0" w:lastRowLastColumn="0"/>
               <w:rPr>
                 <w:rFonts w:ascii="Calibri" w:eastAsia="Times New Roman" w:hAnsi="Calibri" w:cs="Times New Roman"/>
-                <w:color w:val="000000"/>
-                <w:sz w:val="22"/>
-                <w:szCs w:val="22"/>
-              </w:rPr>
-            </w:pPr>
-            <w:r>
-              <w:rPr>
-                <w:rFonts w:ascii="Calibri" w:eastAsia="Times New Roman" w:hAnsi="Calibri" w:cs="Times New Roman"/>
-                <w:color w:val="000000"/>
+                <w:color w:val="FF0000"/>
+                <w:sz w:val="22"/>
+                <w:szCs w:val="22"/>
+              </w:rPr>
+            </w:pPr>
+            <w:r>
+              <w:rPr>
+                <w:rFonts w:ascii="Calibri" w:eastAsia="Times New Roman" w:hAnsi="Calibri" w:cs="Times New Roman"/>
+                <w:color w:val="FF0000"/>
                 <w:sz w:val="22"/>
                 <w:szCs w:val="22"/>
               </w:rPr>
@@ -16711,15 +16412,15 @@
               <w:cnfStyle w:val="000000100000" w:firstRow="0" w:lastRow="0" w:firstColumn="0" w:lastColumn="0" w:oddVBand="0" w:evenVBand="0" w:oddHBand="1" w:evenHBand="0" w:firstRowFirstColumn="0" w:firstRowLastColumn="0" w:lastRowFirstColumn="0" w:lastRowLastColumn="0"/>
               <w:rPr>
                 <w:rFonts w:ascii="Calibri" w:eastAsia="Times New Roman" w:hAnsi="Calibri" w:cs="Times New Roman"/>
-                <w:color w:val="000000"/>
-                <w:sz w:val="22"/>
-                <w:szCs w:val="22"/>
-              </w:rPr>
-            </w:pPr>
-            <w:r>
-              <w:rPr>
-                <w:rFonts w:ascii="Calibri" w:eastAsia="Times New Roman" w:hAnsi="Calibri" w:cs="Times New Roman"/>
-                <w:color w:val="000000"/>
+                <w:color w:val="FF0000"/>
+                <w:sz w:val="22"/>
+                <w:szCs w:val="22"/>
+              </w:rPr>
+            </w:pPr>
+            <w:r>
+              <w:rPr>
+                <w:rFonts w:ascii="Calibri" w:eastAsia="Times New Roman" w:hAnsi="Calibri" w:cs="Times New Roman"/>
+                <w:color w:val="FF0000"/>
                 <w:sz w:val="22"/>
                 <w:szCs w:val="22"/>
               </w:rPr>
@@ -16737,15 +16438,15 @@
               <w:cnfStyle w:val="000000100000" w:firstRow="0" w:lastRow="0" w:firstColumn="0" w:lastColumn="0" w:oddVBand="0" w:evenVBand="0" w:oddHBand="1" w:evenHBand="0" w:firstRowFirstColumn="0" w:firstRowLastColumn="0" w:lastRowFirstColumn="0" w:lastRowLastColumn="0"/>
               <w:rPr>
                 <w:rFonts w:ascii="Calibri" w:eastAsia="Times New Roman" w:hAnsi="Calibri" w:cs="Times New Roman"/>
-                <w:color w:val="000000"/>
-                <w:sz w:val="22"/>
-                <w:szCs w:val="22"/>
-              </w:rPr>
-            </w:pPr>
-            <w:r>
-              <w:rPr>
-                <w:rFonts w:ascii="Calibri" w:eastAsia="Times New Roman" w:hAnsi="Calibri" w:cs="Times New Roman"/>
-                <w:color w:val="000000"/>
+                <w:color w:val="FF0000"/>
+                <w:sz w:val="22"/>
+                <w:szCs w:val="22"/>
+              </w:rPr>
+            </w:pPr>
+            <w:r>
+              <w:rPr>
+                <w:rFonts w:ascii="Calibri" w:eastAsia="Times New Roman" w:hAnsi="Calibri" w:cs="Times New Roman"/>
+                <w:color w:val="FF0000"/>
                 <w:sz w:val="22"/>
                 <w:szCs w:val="22"/>
               </w:rPr>
@@ -16754,7 +16455,7 @@
             <w:r>
               <w:rPr>
                 <w:rFonts w:ascii="Calibri" w:eastAsia="Times New Roman" w:hAnsi="Calibri" w:cs="Times New Roman"/>
-                <w:color w:val="000000"/>
+                <w:color w:val="FF0000"/>
                 <w:sz w:val="22"/>
                 <w:szCs w:val="22"/>
               </w:rPr>
@@ -16764,7 +16465,7 @@
             <w:r>
               <w:rPr>
                 <w:rFonts w:ascii="Calibri" w:eastAsia="Times New Roman" w:hAnsi="Calibri" w:cs="Times New Roman"/>
-                <w:color w:val="000000"/>
+                <w:color w:val="FF0000"/>
                 <w:sz w:val="22"/>
                 <w:szCs w:val="22"/>
               </w:rPr>
@@ -16784,15 +16485,15 @@
               <w:cnfStyle w:val="000000100000" w:firstRow="0" w:lastRow="0" w:firstColumn="0" w:lastColumn="0" w:oddVBand="0" w:evenVBand="0" w:oddHBand="1" w:evenHBand="0" w:firstRowFirstColumn="0" w:firstRowLastColumn="0" w:lastRowFirstColumn="0" w:lastRowLastColumn="0"/>
               <w:rPr>
                 <w:rFonts w:ascii="Calibri" w:eastAsia="Times New Roman" w:hAnsi="Calibri" w:cs="Times New Roman"/>
-                <w:color w:val="000000"/>
-                <w:sz w:val="22"/>
-                <w:szCs w:val="22"/>
-              </w:rPr>
-            </w:pPr>
-            <w:r>
-              <w:rPr>
-                <w:rFonts w:ascii="Calibri" w:eastAsia="Times New Roman" w:hAnsi="Calibri" w:cs="Times New Roman"/>
-                <w:color w:val="000000"/>
+                <w:color w:val="FF0000"/>
+                <w:sz w:val="22"/>
+                <w:szCs w:val="22"/>
+              </w:rPr>
+            </w:pPr>
+            <w:r>
+              <w:rPr>
+                <w:rFonts w:ascii="Calibri" w:eastAsia="Times New Roman" w:hAnsi="Calibri" w:cs="Times New Roman"/>
+                <w:color w:val="FF0000"/>
                 <w:sz w:val="22"/>
                 <w:szCs w:val="22"/>
               </w:rPr>
@@ -16803,55 +16504,55 @@
         <w:tc>
           <w:tcPr>
             <w:tcW w:w="1708" w:type="dxa"/>
-            <w:hideMark/>
-          </w:tcPr>
-          <w:p>
-            <w:pPr>
-              <w:jc w:val="center"/>
-              <w:cnfStyle w:val="000000100000" w:firstRow="0" w:lastRow="0" w:firstColumn="0" w:lastColumn="0" w:oddVBand="0" w:evenVBand="0" w:oddHBand="1" w:evenHBand="0" w:firstRowFirstColumn="0" w:firstRowLastColumn="0" w:lastRowFirstColumn="0" w:lastRowLastColumn="0"/>
-              <w:rPr>
-                <w:rFonts w:ascii="Calibri" w:eastAsia="Times New Roman" w:hAnsi="Calibri" w:cs="Times New Roman"/>
-                <w:color w:val="000000"/>
-                <w:sz w:val="22"/>
-                <w:szCs w:val="22"/>
-              </w:rPr>
-            </w:pPr>
-            <w:r>
-              <w:rPr>
-                <w:rFonts w:ascii="Calibri" w:eastAsia="Times New Roman" w:hAnsi="Calibri" w:cs="Times New Roman"/>
-                <w:color w:val="000000"/>
-                <w:sz w:val="22"/>
-                <w:szCs w:val="22"/>
-              </w:rPr>
-              <w:t>Date and time should be the current time</w:t>
+          </w:tcPr>
+          <w:p>
+            <w:pPr>
+              <w:jc w:val="center"/>
+              <w:cnfStyle w:val="000000100000" w:firstRow="0" w:lastRow="0" w:firstColumn="0" w:lastColumn="0" w:oddVBand="0" w:evenVBand="0" w:oddHBand="1" w:evenHBand="0" w:firstRowFirstColumn="0" w:firstRowLastColumn="0" w:lastRowFirstColumn="0" w:lastRowLastColumn="0"/>
+              <w:rPr>
+                <w:rFonts w:ascii="Calibri" w:eastAsia="Times New Roman" w:hAnsi="Calibri" w:cs="Times New Roman"/>
+                <w:color w:val="FF0000"/>
+                <w:sz w:val="22"/>
+                <w:szCs w:val="22"/>
+              </w:rPr>
+            </w:pPr>
+            <w:r>
+              <w:rPr>
+                <w:rFonts w:ascii="Calibri" w:eastAsia="Times New Roman" w:hAnsi="Calibri" w:cs="Times New Roman"/>
+                <w:color w:val="FF0000"/>
+                <w:sz w:val="22"/>
+                <w:szCs w:val="22"/>
+              </w:rPr>
+              <w:t>Date and time is wrong</w:t>
             </w:r>
           </w:p>
         </w:tc>
         <w:tc>
           <w:tcPr>
             <w:tcW w:w="1192" w:type="dxa"/>
-            <w:hideMark/>
-          </w:tcPr>
-          <w:p>
-            <w:pPr>
-              <w:jc w:val="center"/>
-              <w:cnfStyle w:val="000000100000" w:firstRow="0" w:lastRow="0" w:firstColumn="0" w:lastColumn="0" w:oddVBand="0" w:evenVBand="0" w:oddHBand="1" w:evenHBand="0" w:firstRowFirstColumn="0" w:firstRowLastColumn="0" w:lastRowFirstColumn="0" w:lastRowLastColumn="0"/>
-              <w:rPr>
-                <w:rFonts w:ascii="Calibri" w:eastAsia="Times New Roman" w:hAnsi="Calibri" w:cs="Times New Roman"/>
-                <w:color w:val="000000"/>
-                <w:sz w:val="22"/>
-                <w:szCs w:val="22"/>
-              </w:rPr>
-            </w:pPr>
-            <w:r>
-              <w:rPr>
-                <w:rFonts w:ascii="Calibri" w:eastAsia="Times New Roman" w:hAnsi="Calibri" w:cs="Times New Roman"/>
-                <w:color w:val="000000"/>
-                <w:sz w:val="22"/>
-                <w:szCs w:val="22"/>
-              </w:rPr>
-              <w:t> Pass</w:t>
-            </w:r>
+          </w:tcPr>
+          <w:p>
+            <w:pPr>
+              <w:jc w:val="center"/>
+              <w:cnfStyle w:val="000000100000" w:firstRow="0" w:lastRow="0" w:firstColumn="0" w:lastColumn="0" w:oddVBand="0" w:evenVBand="0" w:oddHBand="1" w:evenHBand="0" w:firstRowFirstColumn="0" w:firstRowLastColumn="0" w:lastRowFirstColumn="0" w:lastRowLastColumn="0"/>
+              <w:rPr>
+                <w:rFonts w:ascii="Calibri" w:eastAsia="Times New Roman" w:hAnsi="Calibri" w:cs="Times New Roman"/>
+                <w:color w:val="FF0000"/>
+                <w:sz w:val="22"/>
+                <w:szCs w:val="22"/>
+              </w:rPr>
+            </w:pPr>
+            <w:r>
+              <w:rPr>
+                <w:rFonts w:ascii="Calibri" w:eastAsia="Times New Roman" w:hAnsi="Calibri" w:cs="Times New Roman"/>
+                <w:color w:val="FF0000"/>
+                <w:sz w:val="22"/>
+                <w:szCs w:val="22"/>
+              </w:rPr>
+              <w:t>Fail</w:t>
+            </w:r>
+            <w:bookmarkStart w:id="6" w:name="_GoBack"/>
+            <w:bookmarkEnd w:id="6"/>
           </w:p>
         </w:tc>
         <w:tc>
@@ -17163,11 +16864,11 @@
       <w:pPr>
         <w:pStyle w:val="Heading1"/>
       </w:pPr>
-      <w:bookmarkStart w:id="6" w:name="_Toc407109775"/>
+      <w:bookmarkStart w:id="7" w:name="_Toc407109775"/>
       <w:r>
         <w:t>Barcode Scanning (Patient)</w:t>
       </w:r>
-      <w:bookmarkEnd w:id="6"/>
+      <w:bookmarkEnd w:id="7"/>
     </w:p>
     <w:tbl>
       <w:tblPr>
@@ -18188,11 +17889,11 @@
       <w:pPr>
         <w:pStyle w:val="Heading1"/>
       </w:pPr>
-      <w:bookmarkStart w:id="7" w:name="_Toc407109776"/>
+      <w:bookmarkStart w:id="8" w:name="_Toc407109776"/>
       <w:r>
         <w:t>Barcode Scanning (Medication)</w:t>
       </w:r>
-      <w:bookmarkEnd w:id="7"/>
+      <w:bookmarkEnd w:id="8"/>
     </w:p>
     <w:tbl>
       <w:tblPr>
@@ -18481,7 +18182,6 @@
                 <w:szCs w:val="22"/>
               </w:rPr>
             </w:pPr>
-            <w:bookmarkStart w:id="8" w:name="_GoBack" w:colFirst="7" w:colLast="7"/>
             <w:r>
               <w:rPr>
                 <w:rFonts w:ascii="Calibri" w:eastAsia="Times New Roman" w:hAnsi="Calibri" w:cs="Times New Roman"/>
@@ -19455,7 +19155,6 @@
           </w:p>
         </w:tc>
       </w:tr>
-      <w:bookmarkEnd w:id="8"/>
     </w:tbl>
     <w:p/>
     <w:sectPr>

</xml_diff>